<commit_message>
Edit part2 first class
finished the RBFSpline class and partly finished the report
</commit_message>
<xml_diff>
--- a/part2/Coursework MPHY0030.docx
+++ b/part2/Coursework MPHY0030.docx
@@ -1620,6 +1620,54 @@
         </w:rPr>
         <w:t>They are part of the query points. We cannot choose any points at evaluate stage, because</w:t>
       </w:r>
+      <w:r>
+        <w:rPr>
+          <w:rFonts w:ascii="Times New Roman" w:hAnsi="Times New Roman" w:cs="Times New Roman"/>
+          <w:sz w:val="24"/>
+          <w:szCs w:val="24"/>
+        </w:rPr>
+        <w:t xml:space="preserve"> they must correspond to the points at</w:t>
+      </w:r>
+      <w:r>
+        <w:rPr>
+          <w:rFonts w:ascii="Times New Roman" w:hAnsi="Times New Roman" w:cs="Times New Roman"/>
+          <w:sz w:val="24"/>
+          <w:szCs w:val="24"/>
+        </w:rPr>
+        <w:t xml:space="preserve"> </w:t>
+      </w:r>
+      <w:r>
+        <w:rPr>
+          <w:rFonts w:ascii="Times New Roman" w:hAnsi="Times New Roman" w:cs="Times New Roman"/>
+          <w:sz w:val="24"/>
+          <w:szCs w:val="24"/>
+        </w:rPr>
+        <w:t>fit stage</w:t>
+      </w:r>
+      <w:r>
+        <w:rPr>
+          <w:rFonts w:ascii="Times New Roman" w:hAnsi="Times New Roman" w:cs="Times New Roman"/>
+          <w:sz w:val="24"/>
+          <w:szCs w:val="24"/>
+        </w:rPr>
+        <w:t xml:space="preserve">, which means the same size </w:t>
+      </w:r>
+      <w:r>
+        <w:rPr>
+          <w:rFonts w:ascii="Times New Roman" w:hAnsi="Times New Roman" w:cs="Times New Roman"/>
+          <w:sz w:val="24"/>
+          <w:szCs w:val="24"/>
+        </w:rPr>
+        <w:t>as</w:t>
+      </w:r>
+      <w:r>
+        <w:rPr>
+          <w:rFonts w:ascii="Times New Roman" w:hAnsi="Times New Roman" w:cs="Times New Roman"/>
+          <w:sz w:val="24"/>
+          <w:szCs w:val="24"/>
+        </w:rPr>
+        <w:t xml:space="preserve"> source points and target points.</w:t>
+      </w:r>
     </w:p>
     <w:p>
       <w:pPr>
@@ -1766,23 +1814,23 @@
         <w:ind w:firstLineChars="0"/>
         <w:rPr>
           <w:rFonts w:ascii="Times New Roman" w:hAnsi="Times New Roman" w:cs="Times New Roman"/>
-          <w:sz w:val="28"/>
-          <w:szCs w:val="28"/>
+          <w:sz w:val="32"/>
+          <w:szCs w:val="32"/>
         </w:rPr>
       </w:pPr>
       <w:r>
         <w:rPr>
           <w:rFonts w:ascii="Times New Roman" w:hAnsi="Times New Roman" w:cs="Times New Roman" w:hint="eastAsia"/>
-          <w:sz w:val="28"/>
-          <w:szCs w:val="28"/>
+          <w:sz w:val="32"/>
+          <w:szCs w:val="32"/>
         </w:rPr>
         <w:t>Q</w:t>
       </w:r>
       <w:r>
         <w:rPr>
           <w:rFonts w:ascii="Times New Roman" w:hAnsi="Times New Roman" w:cs="Times New Roman"/>
-          <w:sz w:val="28"/>
-          <w:szCs w:val="28"/>
+          <w:sz w:val="32"/>
+          <w:szCs w:val="32"/>
         </w:rPr>
         <w:t>uestion 6</w:t>
       </w:r>
@@ -1796,6 +1844,3440 @@
           <w:szCs w:val="24"/>
         </w:rPr>
       </w:pPr>
+      <w:r>
+        <w:rPr>
+          <w:rFonts w:ascii="Times New Roman" w:hAnsi="Times New Roman" w:cs="Times New Roman"/>
+          <w:sz w:val="24"/>
+          <w:szCs w:val="24"/>
+        </w:rPr>
+        <w:t>When the data set is very large, it is faster to compute K direct</w:t>
+      </w:r>
+      <w:r>
+        <w:rPr>
+          <w:rFonts w:ascii="Times New Roman" w:hAnsi="Times New Roman" w:cs="Times New Roman"/>
+          <w:sz w:val="24"/>
+          <w:szCs w:val="24"/>
+        </w:rPr>
+        <w:t>ly by</w:t>
+      </w:r>
+      <w:r>
+        <w:rPr>
+          <w:rFonts w:ascii="Times New Roman" w:hAnsi="Times New Roman" w:cs="Times New Roman"/>
+          <w:sz w:val="24"/>
+          <w:szCs w:val="24"/>
+        </w:rPr>
+        <w:t xml:space="preserve"> matrices computing rather than using loop</w:t>
+      </w:r>
+      <w:r>
+        <w:rPr>
+          <w:rFonts w:ascii="Times New Roman" w:hAnsi="Times New Roman" w:cs="Times New Roman"/>
+          <w:sz w:val="24"/>
+          <w:szCs w:val="24"/>
+        </w:rPr>
+        <w:t>. The following is my vectorization strategy.</w:t>
+      </w:r>
+    </w:p>
+    <w:p>
+      <w:pPr>
+        <w:spacing w:line="360" w:lineRule="auto"/>
+        <w:rPr>
+          <w:rFonts w:ascii="Times New Roman" w:hAnsi="Times New Roman" w:cs="Times New Roman"/>
+          <w:sz w:val="24"/>
+          <w:szCs w:val="24"/>
+        </w:rPr>
+      </w:pPr>
+    </w:p>
+    <w:p>
+      <w:pPr>
+        <w:spacing w:line="360" w:lineRule="auto"/>
+        <w:rPr>
+          <w:rFonts w:ascii="Times New Roman" w:hAnsi="Times New Roman" w:cs="Times New Roman"/>
+          <w:sz w:val="24"/>
+          <w:szCs w:val="24"/>
+        </w:rPr>
+      </w:pPr>
+      <w:r>
+        <w:rPr>
+          <w:rFonts w:ascii="Times New Roman" w:hAnsi="Times New Roman" w:cs="Times New Roman" w:hint="eastAsia"/>
+          <w:sz w:val="24"/>
+          <w:szCs w:val="24"/>
+        </w:rPr>
+        <w:t>F</w:t>
+      </w:r>
+      <w:r>
+        <w:rPr>
+          <w:rFonts w:ascii="Times New Roman" w:hAnsi="Times New Roman" w:cs="Times New Roman"/>
+          <w:sz w:val="24"/>
+          <w:szCs w:val="24"/>
+        </w:rPr>
+        <w:t>irst</w:t>
+      </w:r>
+      <w:r>
+        <w:rPr>
+          <w:rFonts w:ascii="Times New Roman" w:hAnsi="Times New Roman" w:cs="Times New Roman"/>
+          <w:sz w:val="24"/>
+          <w:szCs w:val="24"/>
+        </w:rPr>
+        <w:t>,</w:t>
+      </w:r>
+      <w:r>
+        <w:rPr>
+          <w:rFonts w:ascii="Times New Roman" w:hAnsi="Times New Roman" w:cs="Times New Roman"/>
+          <w:sz w:val="24"/>
+          <w:szCs w:val="24"/>
+        </w:rPr>
+        <w:t xml:space="preserve"> we suppose the query points’ size is </w:t>
+      </w:r>
+      <m:oMath>
+        <m:r>
+          <w:rPr>
+            <w:rFonts w:ascii="Cambria Math" w:hAnsi="Cambria Math" w:cs="Times New Roman"/>
+            <w:sz w:val="24"/>
+            <w:szCs w:val="24"/>
+          </w:rPr>
+          <m:t>m×3</m:t>
+        </m:r>
+      </m:oMath>
+      <w:r>
+        <w:rPr>
+          <w:rFonts w:ascii="Times New Roman" w:hAnsi="Times New Roman" w:cs="Times New Roman" w:hint="eastAsia"/>
+          <w:sz w:val="24"/>
+          <w:szCs w:val="24"/>
+        </w:rPr>
+        <w:t xml:space="preserve"> </w:t>
+      </w:r>
+      <w:r>
+        <w:rPr>
+          <w:rFonts w:ascii="Times New Roman" w:hAnsi="Times New Roman" w:cs="Times New Roman"/>
+          <w:sz w:val="24"/>
+          <w:szCs w:val="24"/>
+        </w:rPr>
+        <w:t xml:space="preserve">and control points’ size is </w:t>
+      </w:r>
+      <m:oMath>
+        <m:r>
+          <w:rPr>
+            <w:rFonts w:ascii="Cambria Math" w:hAnsi="Cambria Math" w:cs="Times New Roman"/>
+            <w:sz w:val="24"/>
+            <w:szCs w:val="24"/>
+          </w:rPr>
+          <m:t>n</m:t>
+        </m:r>
+        <m:r>
+          <w:rPr>
+            <w:rFonts w:ascii="Cambria Math" w:hAnsi="Cambria Math" w:cs="Times New Roman"/>
+            <w:sz w:val="24"/>
+            <w:szCs w:val="24"/>
+          </w:rPr>
+          <m:t>×3</m:t>
+        </m:r>
+      </m:oMath>
+      <w:r>
+        <w:rPr>
+          <w:rFonts w:ascii="Times New Roman" w:hAnsi="Times New Roman" w:cs="Times New Roman"/>
+          <w:sz w:val="24"/>
+          <w:szCs w:val="24"/>
+        </w:rPr>
+        <w:t xml:space="preserve">. </w:t>
+      </w:r>
+      <w:r>
+        <w:rPr>
+          <w:rFonts w:ascii="Times New Roman" w:hAnsi="Times New Roman" w:cs="Times New Roman"/>
+          <w:sz w:val="24"/>
+          <w:szCs w:val="24"/>
+        </w:rPr>
+        <w:t xml:space="preserve">The distance will be a </w:t>
+      </w:r>
+      <m:oMath>
+        <m:r>
+          <w:rPr>
+            <w:rFonts w:ascii="Cambria Math" w:hAnsi="Cambria Math" w:cs="Times New Roman"/>
+            <w:sz w:val="24"/>
+            <w:szCs w:val="24"/>
+          </w:rPr>
+          <m:t>m×</m:t>
+        </m:r>
+        <m:r>
+          <w:rPr>
+            <w:rFonts w:ascii="Cambria Math" w:hAnsi="Cambria Math" w:cs="Times New Roman"/>
+            <w:sz w:val="24"/>
+            <w:szCs w:val="24"/>
+          </w:rPr>
+          <m:t>n</m:t>
+        </m:r>
+      </m:oMath>
+      <w:r>
+        <w:rPr>
+          <w:rFonts w:ascii="Times New Roman" w:hAnsi="Times New Roman" w:cs="Times New Roman" w:hint="eastAsia"/>
+          <w:sz w:val="24"/>
+          <w:szCs w:val="24"/>
+        </w:rPr>
+        <w:t xml:space="preserve"> </w:t>
+      </w:r>
+      <w:r>
+        <w:rPr>
+          <w:rFonts w:ascii="Times New Roman" w:hAnsi="Times New Roman" w:cs="Times New Roman"/>
+          <w:sz w:val="24"/>
+          <w:szCs w:val="24"/>
+        </w:rPr>
+        <w:t xml:space="preserve">matrix. </w:t>
+      </w:r>
+      <w:r>
+        <w:rPr>
+          <w:rFonts w:ascii="Times New Roman" w:hAnsi="Times New Roman" w:cs="Times New Roman"/>
+          <w:sz w:val="24"/>
+          <w:szCs w:val="24"/>
+        </w:rPr>
+        <w:t xml:space="preserve">The </w:t>
+      </w:r>
+      <w:proofErr w:type="spellStart"/>
+      <w:r>
+        <w:rPr>
+          <w:rFonts w:ascii="Times New Roman" w:hAnsi="Times New Roman" w:cs="Times New Roman"/>
+          <w:sz w:val="24"/>
+          <w:szCs w:val="24"/>
+        </w:rPr>
+        <w:t>i</w:t>
+      </w:r>
+      <w:proofErr w:type="spellEnd"/>
+      <w:r>
+        <w:rPr>
+          <w:rFonts w:ascii="Times New Roman" w:hAnsi="Times New Roman" w:cs="Times New Roman"/>
+          <w:sz w:val="24"/>
+          <w:szCs w:val="24"/>
+        </w:rPr>
+        <w:t xml:space="preserve"> row of query points is </w:t>
+      </w:r>
+      <m:oMath>
+        <m:sSub>
+          <m:sSubPr>
+            <m:ctrlPr>
+              <w:rPr>
+                <w:rFonts w:ascii="Cambria Math" w:hAnsi="Cambria Math" w:cs="Times New Roman"/>
+                <w:i/>
+                <w:sz w:val="24"/>
+                <w:szCs w:val="24"/>
+              </w:rPr>
+            </m:ctrlPr>
+          </m:sSubPr>
+          <m:e>
+            <m:r>
+              <w:rPr>
+                <w:rFonts w:ascii="Cambria Math" w:hAnsi="Cambria Math" w:cs="Times New Roman"/>
+                <w:sz w:val="24"/>
+                <w:szCs w:val="24"/>
+              </w:rPr>
+              <m:t>p</m:t>
+            </m:r>
+          </m:e>
+          <m:sub>
+            <m:r>
+              <w:rPr>
+                <w:rFonts w:ascii="Cambria Math" w:hAnsi="Cambria Math" w:cs="Times New Roman"/>
+                <w:sz w:val="24"/>
+                <w:szCs w:val="24"/>
+              </w:rPr>
+              <m:t>i</m:t>
+            </m:r>
+          </m:sub>
+        </m:sSub>
+      </m:oMath>
+      <w:r>
+        <w:rPr>
+          <w:rFonts w:ascii="Times New Roman" w:hAnsi="Times New Roman" w:cs="Times New Roman" w:hint="eastAsia"/>
+          <w:sz w:val="24"/>
+          <w:szCs w:val="24"/>
+        </w:rPr>
+        <w:t>,</w:t>
+      </w:r>
+      <w:r>
+        <w:rPr>
+          <w:rFonts w:ascii="Times New Roman" w:hAnsi="Times New Roman" w:cs="Times New Roman"/>
+          <w:sz w:val="24"/>
+          <w:szCs w:val="24"/>
+        </w:rPr>
+        <w:t xml:space="preserve"> the j row of control points is </w:t>
+      </w:r>
+      <m:oMath>
+        <m:sSub>
+          <m:sSubPr>
+            <m:ctrlPr>
+              <w:rPr>
+                <w:rFonts w:ascii="Cambria Math" w:hAnsi="Cambria Math" w:cs="Times New Roman"/>
+                <w:i/>
+                <w:sz w:val="24"/>
+                <w:szCs w:val="24"/>
+              </w:rPr>
+            </m:ctrlPr>
+          </m:sSubPr>
+          <m:e>
+            <m:r>
+              <w:rPr>
+                <w:rFonts w:ascii="Cambria Math" w:hAnsi="Cambria Math" w:cs="Times New Roman"/>
+                <w:sz w:val="24"/>
+                <w:szCs w:val="24"/>
+              </w:rPr>
+              <m:t>q</m:t>
+            </m:r>
+          </m:e>
+          <m:sub>
+            <m:r>
+              <w:rPr>
+                <w:rFonts w:ascii="Cambria Math" w:hAnsi="Cambria Math" w:cs="Times New Roman"/>
+                <w:sz w:val="24"/>
+                <w:szCs w:val="24"/>
+              </w:rPr>
+              <m:t>j</m:t>
+            </m:r>
+          </m:sub>
+        </m:sSub>
+      </m:oMath>
+      <w:r>
+        <w:rPr>
+          <w:rFonts w:ascii="Times New Roman" w:hAnsi="Times New Roman" w:cs="Times New Roman" w:hint="eastAsia"/>
+          <w:sz w:val="24"/>
+          <w:szCs w:val="24"/>
+        </w:rPr>
+        <w:t>.</w:t>
+      </w:r>
+      <w:r>
+        <w:rPr>
+          <w:rFonts w:ascii="Times New Roman" w:hAnsi="Times New Roman" w:cs="Times New Roman"/>
+          <w:sz w:val="24"/>
+          <w:szCs w:val="24"/>
+        </w:rPr>
+        <w:t xml:space="preserve"> </w:t>
+      </w:r>
+      <w:r>
+        <w:rPr>
+          <w:rFonts w:ascii="Times New Roman" w:hAnsi="Times New Roman" w:cs="Times New Roman"/>
+          <w:sz w:val="24"/>
+          <w:szCs w:val="24"/>
+        </w:rPr>
+        <w:t xml:space="preserve">The distance squared between </w:t>
+      </w:r>
+      <m:oMath>
+        <m:sSub>
+          <m:sSubPr>
+            <m:ctrlPr>
+              <w:rPr>
+                <w:rFonts w:ascii="Cambria Math" w:hAnsi="Cambria Math" w:cs="Times New Roman"/>
+                <w:i/>
+                <w:sz w:val="24"/>
+                <w:szCs w:val="24"/>
+              </w:rPr>
+            </m:ctrlPr>
+          </m:sSubPr>
+          <m:e>
+            <m:r>
+              <w:rPr>
+                <w:rFonts w:ascii="Cambria Math" w:hAnsi="Cambria Math" w:cs="Times New Roman"/>
+                <w:sz w:val="24"/>
+                <w:szCs w:val="24"/>
+              </w:rPr>
+              <m:t>p</m:t>
+            </m:r>
+          </m:e>
+          <m:sub>
+            <m:r>
+              <w:rPr>
+                <w:rFonts w:ascii="Cambria Math" w:hAnsi="Cambria Math" w:cs="Times New Roman"/>
+                <w:sz w:val="24"/>
+                <w:szCs w:val="24"/>
+              </w:rPr>
+              <m:t>i</m:t>
+            </m:r>
+          </m:sub>
+        </m:sSub>
+      </m:oMath>
+      <w:r>
+        <w:rPr>
+          <w:rFonts w:ascii="Times New Roman" w:hAnsi="Times New Roman" w:cs="Times New Roman" w:hint="eastAsia"/>
+          <w:sz w:val="24"/>
+          <w:szCs w:val="24"/>
+        </w:rPr>
+        <w:t xml:space="preserve"> </w:t>
+      </w:r>
+      <w:r>
+        <w:rPr>
+          <w:rFonts w:ascii="Times New Roman" w:hAnsi="Times New Roman" w:cs="Times New Roman"/>
+          <w:sz w:val="24"/>
+          <w:szCs w:val="24"/>
+        </w:rPr>
+        <w:t xml:space="preserve">and </w:t>
+      </w:r>
+      <m:oMath>
+        <m:sSub>
+          <m:sSubPr>
+            <m:ctrlPr>
+              <w:rPr>
+                <w:rFonts w:ascii="Cambria Math" w:hAnsi="Cambria Math" w:cs="Times New Roman"/>
+                <w:i/>
+                <w:sz w:val="24"/>
+                <w:szCs w:val="24"/>
+              </w:rPr>
+            </m:ctrlPr>
+          </m:sSubPr>
+          <m:e>
+            <m:r>
+              <w:rPr>
+                <w:rFonts w:ascii="Cambria Math" w:hAnsi="Cambria Math" w:cs="Times New Roman"/>
+                <w:sz w:val="24"/>
+                <w:szCs w:val="24"/>
+              </w:rPr>
+              <m:t>q</m:t>
+            </m:r>
+          </m:e>
+          <m:sub>
+            <m:r>
+              <w:rPr>
+                <w:rFonts w:ascii="Cambria Math" w:hAnsi="Cambria Math" w:cs="Times New Roman"/>
+                <w:sz w:val="24"/>
+                <w:szCs w:val="24"/>
+              </w:rPr>
+              <m:t>j</m:t>
+            </m:r>
+          </m:sub>
+        </m:sSub>
+      </m:oMath>
+      <w:r>
+        <w:rPr>
+          <w:rFonts w:ascii="Times New Roman" w:hAnsi="Times New Roman" w:cs="Times New Roman" w:hint="eastAsia"/>
+          <w:sz w:val="24"/>
+          <w:szCs w:val="24"/>
+        </w:rPr>
+        <w:t xml:space="preserve"> </w:t>
+      </w:r>
+      <w:r>
+        <w:rPr>
+          <w:rFonts w:ascii="Times New Roman" w:hAnsi="Times New Roman" w:cs="Times New Roman"/>
+          <w:sz w:val="24"/>
+          <w:szCs w:val="24"/>
+        </w:rPr>
+        <w:t xml:space="preserve">is </w:t>
+      </w:r>
+    </w:p>
+    <w:p>
+      <w:pPr>
+        <w:spacing w:line="360" w:lineRule="auto"/>
+        <w:rPr>
+          <w:rFonts w:ascii="Times New Roman" w:hAnsi="Times New Roman" w:cs="Times New Roman"/>
+          <w:sz w:val="24"/>
+          <w:szCs w:val="24"/>
+        </w:rPr>
+      </w:pPr>
+      <m:oMathPara>
+        <m:oMath>
+          <m:sSubSup>
+            <m:sSubSupPr>
+              <m:ctrlPr>
+                <w:rPr>
+                  <w:rFonts w:ascii="Cambria Math" w:hAnsi="Cambria Math" w:cs="Times New Roman"/>
+                  <w:i/>
+                  <w:sz w:val="24"/>
+                  <w:szCs w:val="24"/>
+                </w:rPr>
+              </m:ctrlPr>
+            </m:sSubSupPr>
+            <m:e>
+              <m:r>
+                <w:rPr>
+                  <w:rFonts w:ascii="Cambria Math" w:hAnsi="Cambria Math" w:cs="Times New Roman"/>
+                  <w:sz w:val="24"/>
+                  <w:szCs w:val="24"/>
+                </w:rPr>
+                <m:t>d</m:t>
+              </m:r>
+            </m:e>
+            <m:sub>
+              <m:r>
+                <w:rPr>
+                  <w:rFonts w:ascii="Cambria Math" w:hAnsi="Cambria Math" w:cs="Times New Roman"/>
+                  <w:sz w:val="24"/>
+                  <w:szCs w:val="24"/>
+                </w:rPr>
+                <m:t>ij</m:t>
+              </m:r>
+            </m:sub>
+            <m:sup>
+              <m:r>
+                <w:rPr>
+                  <w:rFonts w:ascii="Cambria Math" w:hAnsi="Cambria Math" w:cs="Times New Roman"/>
+                  <w:sz w:val="24"/>
+                  <w:szCs w:val="24"/>
+                </w:rPr>
+                <m:t>2</m:t>
+              </m:r>
+            </m:sup>
+          </m:sSubSup>
+          <m:r>
+            <w:rPr>
+              <w:rFonts w:ascii="Cambria Math" w:hAnsi="Cambria Math" w:cs="Times New Roman"/>
+              <w:sz w:val="24"/>
+              <w:szCs w:val="24"/>
+            </w:rPr>
+            <m:t>=</m:t>
+          </m:r>
+          <m:sSup>
+            <m:sSupPr>
+              <m:ctrlPr>
+                <w:rPr>
+                  <w:rFonts w:ascii="Cambria Math" w:hAnsi="Cambria Math" w:cs="Times New Roman"/>
+                  <w:i/>
+                  <w:sz w:val="24"/>
+                  <w:szCs w:val="24"/>
+                </w:rPr>
+              </m:ctrlPr>
+            </m:sSupPr>
+            <m:e>
+              <m:sSub>
+                <m:sSubPr>
+                  <m:ctrlPr>
+                    <w:rPr>
+                      <w:rFonts w:ascii="Cambria Math" w:hAnsi="Cambria Math" w:cs="Times New Roman"/>
+                      <w:i/>
+                      <w:sz w:val="24"/>
+                      <w:szCs w:val="24"/>
+                    </w:rPr>
+                  </m:ctrlPr>
+                </m:sSubPr>
+                <m:e>
+                  <m:r>
+                    <w:rPr>
+                      <w:rFonts w:ascii="Cambria Math" w:hAnsi="Cambria Math" w:cs="Times New Roman"/>
+                      <w:sz w:val="24"/>
+                      <w:szCs w:val="24"/>
+                    </w:rPr>
+                    <m:t>(</m:t>
+                  </m:r>
+                  <m:r>
+                    <w:rPr>
+                      <w:rFonts w:ascii="Cambria Math" w:hAnsi="Cambria Math" w:cs="Times New Roman"/>
+                      <w:sz w:val="24"/>
+                      <w:szCs w:val="24"/>
+                    </w:rPr>
+                    <m:t>p</m:t>
+                  </m:r>
+                </m:e>
+                <m:sub>
+                  <m:r>
+                    <w:rPr>
+                      <w:rFonts w:ascii="Cambria Math" w:hAnsi="Cambria Math" w:cs="Times New Roman"/>
+                      <w:sz w:val="24"/>
+                      <w:szCs w:val="24"/>
+                    </w:rPr>
+                    <m:t>i</m:t>
+                  </m:r>
+                  <m:r>
+                    <w:rPr>
+                      <w:rFonts w:ascii="Cambria Math" w:hAnsi="Cambria Math" w:cs="Times New Roman"/>
+                      <w:sz w:val="24"/>
+                      <w:szCs w:val="24"/>
+                    </w:rPr>
+                    <m:t>1</m:t>
+                  </m:r>
+                </m:sub>
+              </m:sSub>
+              <m:r>
+                <w:rPr>
+                  <w:rFonts w:ascii="Cambria Math" w:hAnsi="Cambria Math" w:cs="Times New Roman"/>
+                  <w:sz w:val="24"/>
+                  <w:szCs w:val="24"/>
+                </w:rPr>
+                <m:t xml:space="preserve">- </m:t>
+              </m:r>
+              <m:sSub>
+                <m:sSubPr>
+                  <m:ctrlPr>
+                    <w:rPr>
+                      <w:rFonts w:ascii="Cambria Math" w:hAnsi="Cambria Math" w:cs="Times New Roman"/>
+                      <w:i/>
+                      <w:sz w:val="24"/>
+                      <w:szCs w:val="24"/>
+                    </w:rPr>
+                  </m:ctrlPr>
+                </m:sSubPr>
+                <m:e>
+                  <m:r>
+                    <w:rPr>
+                      <w:rFonts w:ascii="Cambria Math" w:hAnsi="Cambria Math" w:cs="Times New Roman"/>
+                      <w:sz w:val="24"/>
+                      <w:szCs w:val="24"/>
+                    </w:rPr>
+                    <m:t>q</m:t>
+                  </m:r>
+                </m:e>
+                <m:sub>
+                  <m:r>
+                    <w:rPr>
+                      <w:rFonts w:ascii="Cambria Math" w:hAnsi="Cambria Math" w:cs="Times New Roman"/>
+                      <w:sz w:val="24"/>
+                      <w:szCs w:val="24"/>
+                    </w:rPr>
+                    <m:t>j</m:t>
+                  </m:r>
+                  <m:r>
+                    <w:rPr>
+                      <w:rFonts w:ascii="Cambria Math" w:hAnsi="Cambria Math" w:cs="Times New Roman"/>
+                      <w:sz w:val="24"/>
+                      <w:szCs w:val="24"/>
+                    </w:rPr>
+                    <m:t>1</m:t>
+                  </m:r>
+                </m:sub>
+              </m:sSub>
+              <m:r>
+                <w:rPr>
+                  <w:rFonts w:ascii="Cambria Math" w:hAnsi="Cambria Math" w:cs="Times New Roman"/>
+                  <w:sz w:val="24"/>
+                  <w:szCs w:val="24"/>
+                </w:rPr>
+                <m:t>)</m:t>
+              </m:r>
+            </m:e>
+            <m:sup>
+              <m:r>
+                <w:rPr>
+                  <w:rFonts w:ascii="Cambria Math" w:hAnsi="Cambria Math" w:cs="Times New Roman"/>
+                  <w:sz w:val="24"/>
+                  <w:szCs w:val="24"/>
+                </w:rPr>
+                <m:t>2</m:t>
+              </m:r>
+            </m:sup>
+          </m:sSup>
+          <m:r>
+            <w:rPr>
+              <w:rFonts w:ascii="Cambria Math" w:hAnsi="Cambria Math" w:cs="Times New Roman"/>
+              <w:sz w:val="24"/>
+              <w:szCs w:val="24"/>
+            </w:rPr>
+            <m:t>+</m:t>
+          </m:r>
+          <m:sSup>
+            <m:sSupPr>
+              <m:ctrlPr>
+                <w:rPr>
+                  <w:rFonts w:ascii="Cambria Math" w:hAnsi="Cambria Math" w:cs="Times New Roman"/>
+                  <w:i/>
+                  <w:sz w:val="24"/>
+                  <w:szCs w:val="24"/>
+                </w:rPr>
+              </m:ctrlPr>
+            </m:sSupPr>
+            <m:e>
+              <m:sSub>
+                <m:sSubPr>
+                  <m:ctrlPr>
+                    <w:rPr>
+                      <w:rFonts w:ascii="Cambria Math" w:hAnsi="Cambria Math" w:cs="Times New Roman"/>
+                      <w:i/>
+                      <w:sz w:val="24"/>
+                      <w:szCs w:val="24"/>
+                    </w:rPr>
+                  </m:ctrlPr>
+                </m:sSubPr>
+                <m:e>
+                  <m:r>
+                    <w:rPr>
+                      <w:rFonts w:ascii="Cambria Math" w:hAnsi="Cambria Math" w:cs="Times New Roman"/>
+                      <w:sz w:val="24"/>
+                      <w:szCs w:val="24"/>
+                    </w:rPr>
+                    <m:t>(p</m:t>
+                  </m:r>
+                </m:e>
+                <m:sub>
+                  <m:r>
+                    <w:rPr>
+                      <w:rFonts w:ascii="Cambria Math" w:hAnsi="Cambria Math" w:cs="Times New Roman"/>
+                      <w:sz w:val="24"/>
+                      <w:szCs w:val="24"/>
+                    </w:rPr>
+                    <m:t>i</m:t>
+                  </m:r>
+                  <m:r>
+                    <w:rPr>
+                      <w:rFonts w:ascii="Cambria Math" w:hAnsi="Cambria Math" w:cs="Times New Roman"/>
+                      <w:sz w:val="24"/>
+                      <w:szCs w:val="24"/>
+                    </w:rPr>
+                    <m:t>2</m:t>
+                  </m:r>
+                </m:sub>
+              </m:sSub>
+              <m:r>
+                <w:rPr>
+                  <w:rFonts w:ascii="Cambria Math" w:hAnsi="Cambria Math" w:cs="Times New Roman"/>
+                  <w:sz w:val="24"/>
+                  <w:szCs w:val="24"/>
+                </w:rPr>
+                <m:t xml:space="preserve">- </m:t>
+              </m:r>
+              <m:sSub>
+                <m:sSubPr>
+                  <m:ctrlPr>
+                    <w:rPr>
+                      <w:rFonts w:ascii="Cambria Math" w:hAnsi="Cambria Math" w:cs="Times New Roman"/>
+                      <w:i/>
+                      <w:sz w:val="24"/>
+                      <w:szCs w:val="24"/>
+                    </w:rPr>
+                  </m:ctrlPr>
+                </m:sSubPr>
+                <m:e>
+                  <m:r>
+                    <w:rPr>
+                      <w:rFonts w:ascii="Cambria Math" w:hAnsi="Cambria Math" w:cs="Times New Roman"/>
+                      <w:sz w:val="24"/>
+                      <w:szCs w:val="24"/>
+                    </w:rPr>
+                    <m:t>q</m:t>
+                  </m:r>
+                </m:e>
+                <m:sub>
+                  <m:r>
+                    <w:rPr>
+                      <w:rFonts w:ascii="Cambria Math" w:hAnsi="Cambria Math" w:cs="Times New Roman"/>
+                      <w:sz w:val="24"/>
+                      <w:szCs w:val="24"/>
+                    </w:rPr>
+                    <m:t>j</m:t>
+                  </m:r>
+                  <m:r>
+                    <w:rPr>
+                      <w:rFonts w:ascii="Cambria Math" w:hAnsi="Cambria Math" w:cs="Times New Roman"/>
+                      <w:sz w:val="24"/>
+                      <w:szCs w:val="24"/>
+                    </w:rPr>
+                    <m:t>2</m:t>
+                  </m:r>
+                </m:sub>
+              </m:sSub>
+              <m:r>
+                <w:rPr>
+                  <w:rFonts w:ascii="Cambria Math" w:hAnsi="Cambria Math" w:cs="Times New Roman"/>
+                  <w:sz w:val="24"/>
+                  <w:szCs w:val="24"/>
+                </w:rPr>
+                <m:t>)</m:t>
+              </m:r>
+            </m:e>
+            <m:sup>
+              <m:r>
+                <w:rPr>
+                  <w:rFonts w:ascii="Cambria Math" w:hAnsi="Cambria Math" w:cs="Times New Roman"/>
+                  <w:sz w:val="24"/>
+                  <w:szCs w:val="24"/>
+                </w:rPr>
+                <m:t>2</m:t>
+              </m:r>
+            </m:sup>
+          </m:sSup>
+          <m:r>
+            <w:rPr>
+              <w:rFonts w:ascii="Cambria Math" w:hAnsi="Cambria Math" w:cs="Times New Roman"/>
+              <w:sz w:val="24"/>
+              <w:szCs w:val="24"/>
+            </w:rPr>
+            <m:t>+</m:t>
+          </m:r>
+          <m:sSup>
+            <m:sSupPr>
+              <m:ctrlPr>
+                <w:rPr>
+                  <w:rFonts w:ascii="Cambria Math" w:hAnsi="Cambria Math" w:cs="Times New Roman"/>
+                  <w:i/>
+                  <w:sz w:val="24"/>
+                  <w:szCs w:val="24"/>
+                </w:rPr>
+              </m:ctrlPr>
+            </m:sSupPr>
+            <m:e>
+              <m:sSub>
+                <m:sSubPr>
+                  <m:ctrlPr>
+                    <w:rPr>
+                      <w:rFonts w:ascii="Cambria Math" w:hAnsi="Cambria Math" w:cs="Times New Roman"/>
+                      <w:i/>
+                      <w:sz w:val="24"/>
+                      <w:szCs w:val="24"/>
+                    </w:rPr>
+                  </m:ctrlPr>
+                </m:sSubPr>
+                <m:e>
+                  <m:r>
+                    <w:rPr>
+                      <w:rFonts w:ascii="Cambria Math" w:hAnsi="Cambria Math" w:cs="Times New Roman"/>
+                      <w:sz w:val="24"/>
+                      <w:szCs w:val="24"/>
+                    </w:rPr>
+                    <m:t>(p</m:t>
+                  </m:r>
+                </m:e>
+                <m:sub>
+                  <m:r>
+                    <w:rPr>
+                      <w:rFonts w:ascii="Cambria Math" w:hAnsi="Cambria Math" w:cs="Times New Roman"/>
+                      <w:sz w:val="24"/>
+                      <w:szCs w:val="24"/>
+                    </w:rPr>
+                    <m:t>i</m:t>
+                  </m:r>
+                  <m:r>
+                    <w:rPr>
+                      <w:rFonts w:ascii="Cambria Math" w:hAnsi="Cambria Math" w:cs="Times New Roman"/>
+                      <w:sz w:val="24"/>
+                      <w:szCs w:val="24"/>
+                    </w:rPr>
+                    <m:t>3</m:t>
+                  </m:r>
+                </m:sub>
+              </m:sSub>
+              <m:r>
+                <w:rPr>
+                  <w:rFonts w:ascii="Cambria Math" w:hAnsi="Cambria Math" w:cs="Times New Roman"/>
+                  <w:sz w:val="24"/>
+                  <w:szCs w:val="24"/>
+                </w:rPr>
+                <m:t xml:space="preserve">- </m:t>
+              </m:r>
+              <m:sSub>
+                <m:sSubPr>
+                  <m:ctrlPr>
+                    <w:rPr>
+                      <w:rFonts w:ascii="Cambria Math" w:hAnsi="Cambria Math" w:cs="Times New Roman"/>
+                      <w:i/>
+                      <w:sz w:val="24"/>
+                      <w:szCs w:val="24"/>
+                    </w:rPr>
+                  </m:ctrlPr>
+                </m:sSubPr>
+                <m:e>
+                  <m:r>
+                    <w:rPr>
+                      <w:rFonts w:ascii="Cambria Math" w:hAnsi="Cambria Math" w:cs="Times New Roman"/>
+                      <w:sz w:val="24"/>
+                      <w:szCs w:val="24"/>
+                    </w:rPr>
+                    <m:t>q</m:t>
+                  </m:r>
+                </m:e>
+                <m:sub>
+                  <m:r>
+                    <w:rPr>
+                      <w:rFonts w:ascii="Cambria Math" w:hAnsi="Cambria Math" w:cs="Times New Roman"/>
+                      <w:sz w:val="24"/>
+                      <w:szCs w:val="24"/>
+                    </w:rPr>
+                    <m:t>j</m:t>
+                  </m:r>
+                  <m:r>
+                    <w:rPr>
+                      <w:rFonts w:ascii="Cambria Math" w:hAnsi="Cambria Math" w:cs="Times New Roman"/>
+                      <w:sz w:val="24"/>
+                      <w:szCs w:val="24"/>
+                    </w:rPr>
+                    <m:t>3</m:t>
+                  </m:r>
+                </m:sub>
+              </m:sSub>
+              <m:r>
+                <w:rPr>
+                  <w:rFonts w:ascii="Cambria Math" w:hAnsi="Cambria Math" w:cs="Times New Roman"/>
+                  <w:sz w:val="24"/>
+                  <w:szCs w:val="24"/>
+                </w:rPr>
+                <m:t>)</m:t>
+              </m:r>
+              <m:r>
+                <w:rPr>
+                  <w:rFonts w:ascii="Cambria Math" w:hAnsi="Cambria Math" w:cs="Times New Roman"/>
+                  <w:sz w:val="24"/>
+                  <w:szCs w:val="24"/>
+                </w:rPr>
+                <m:t xml:space="preserve"> </m:t>
+              </m:r>
+            </m:e>
+            <m:sup>
+              <m:r>
+                <w:rPr>
+                  <w:rFonts w:ascii="Cambria Math" w:hAnsi="Cambria Math" w:cs="Times New Roman"/>
+                  <w:sz w:val="24"/>
+                  <w:szCs w:val="24"/>
+                </w:rPr>
+                <m:t>2</m:t>
+              </m:r>
+            </m:sup>
+          </m:sSup>
+        </m:oMath>
+      </m:oMathPara>
+    </w:p>
+    <w:p>
+      <w:pPr>
+        <w:spacing w:line="360" w:lineRule="auto"/>
+        <w:rPr>
+          <w:rFonts w:ascii="Times New Roman" w:hAnsi="Times New Roman" w:cs="Times New Roman"/>
+          <w:sz w:val="24"/>
+          <w:szCs w:val="24"/>
+        </w:rPr>
+      </w:pPr>
+      <m:oMathPara>
+        <m:oMath>
+          <m:r>
+            <w:rPr>
+              <w:rFonts w:ascii="Cambria Math" w:hAnsi="Cambria Math" w:cs="Times New Roman"/>
+              <w:sz w:val="24"/>
+              <w:szCs w:val="24"/>
+            </w:rPr>
+            <m:t>=</m:t>
+          </m:r>
+          <m:sSubSup>
+            <m:sSubSupPr>
+              <m:ctrlPr>
+                <w:rPr>
+                  <w:rFonts w:ascii="Cambria Math" w:hAnsi="Cambria Math" w:cs="Times New Roman"/>
+                  <w:i/>
+                  <w:sz w:val="24"/>
+                  <w:szCs w:val="24"/>
+                </w:rPr>
+              </m:ctrlPr>
+            </m:sSubSupPr>
+            <m:e>
+              <m:r>
+                <w:rPr>
+                  <w:rFonts w:ascii="Cambria Math" w:hAnsi="Cambria Math" w:cs="Times New Roman"/>
+                  <w:sz w:val="24"/>
+                  <w:szCs w:val="24"/>
+                </w:rPr>
+                <m:t>(p</m:t>
+              </m:r>
+            </m:e>
+            <m:sub>
+              <m:r>
+                <w:rPr>
+                  <w:rFonts w:ascii="Cambria Math" w:hAnsi="Cambria Math" w:cs="Times New Roman"/>
+                  <w:sz w:val="24"/>
+                  <w:szCs w:val="24"/>
+                </w:rPr>
+                <m:t>i1</m:t>
+              </m:r>
+            </m:sub>
+            <m:sup>
+              <m:r>
+                <w:rPr>
+                  <w:rFonts w:ascii="Cambria Math" w:hAnsi="Cambria Math" w:cs="Times New Roman"/>
+                  <w:sz w:val="24"/>
+                  <w:szCs w:val="24"/>
+                </w:rPr>
+                <m:t>2</m:t>
+              </m:r>
+            </m:sup>
+          </m:sSubSup>
+          <m:r>
+            <w:rPr>
+              <w:rFonts w:ascii="Cambria Math" w:hAnsi="Cambria Math" w:cs="Times New Roman"/>
+              <w:sz w:val="24"/>
+              <w:szCs w:val="24"/>
+            </w:rPr>
+            <m:t>+</m:t>
+          </m:r>
+          <m:sSubSup>
+            <m:sSubSupPr>
+              <m:ctrlPr>
+                <w:rPr>
+                  <w:rFonts w:ascii="Cambria Math" w:hAnsi="Cambria Math" w:cs="Times New Roman"/>
+                  <w:i/>
+                  <w:sz w:val="24"/>
+                  <w:szCs w:val="24"/>
+                </w:rPr>
+              </m:ctrlPr>
+            </m:sSubSupPr>
+            <m:e>
+              <m:r>
+                <w:rPr>
+                  <w:rFonts w:ascii="Cambria Math" w:hAnsi="Cambria Math" w:cs="Times New Roman"/>
+                  <w:sz w:val="24"/>
+                  <w:szCs w:val="24"/>
+                </w:rPr>
+                <m:t>p</m:t>
+              </m:r>
+            </m:e>
+            <m:sub>
+              <m:r>
+                <w:rPr>
+                  <w:rFonts w:ascii="Cambria Math" w:hAnsi="Cambria Math" w:cs="Times New Roman"/>
+                  <w:sz w:val="24"/>
+                  <w:szCs w:val="24"/>
+                </w:rPr>
+                <m:t>i</m:t>
+              </m:r>
+              <m:r>
+                <w:rPr>
+                  <w:rFonts w:ascii="Cambria Math" w:hAnsi="Cambria Math" w:cs="Times New Roman"/>
+                  <w:sz w:val="24"/>
+                  <w:szCs w:val="24"/>
+                </w:rPr>
+                <m:t>2</m:t>
+              </m:r>
+            </m:sub>
+            <m:sup>
+              <m:r>
+                <w:rPr>
+                  <w:rFonts w:ascii="Cambria Math" w:hAnsi="Cambria Math" w:cs="Times New Roman"/>
+                  <w:sz w:val="24"/>
+                  <w:szCs w:val="24"/>
+                </w:rPr>
+                <m:t>2</m:t>
+              </m:r>
+            </m:sup>
+          </m:sSubSup>
+          <m:r>
+            <w:rPr>
+              <w:rFonts w:ascii="Cambria Math" w:hAnsi="Cambria Math" w:cs="Times New Roman"/>
+              <w:sz w:val="24"/>
+              <w:szCs w:val="24"/>
+            </w:rPr>
+            <m:t>+</m:t>
+          </m:r>
+          <m:sSubSup>
+            <m:sSubSupPr>
+              <m:ctrlPr>
+                <w:rPr>
+                  <w:rFonts w:ascii="Cambria Math" w:hAnsi="Cambria Math" w:cs="Times New Roman"/>
+                  <w:i/>
+                  <w:sz w:val="24"/>
+                  <w:szCs w:val="24"/>
+                </w:rPr>
+              </m:ctrlPr>
+            </m:sSubSupPr>
+            <m:e>
+              <m:r>
+                <w:rPr>
+                  <w:rFonts w:ascii="Cambria Math" w:hAnsi="Cambria Math" w:cs="Times New Roman"/>
+                  <w:sz w:val="24"/>
+                  <w:szCs w:val="24"/>
+                </w:rPr>
+                <m:t>p</m:t>
+              </m:r>
+            </m:e>
+            <m:sub>
+              <m:r>
+                <w:rPr>
+                  <w:rFonts w:ascii="Cambria Math" w:hAnsi="Cambria Math" w:cs="Times New Roman"/>
+                  <w:sz w:val="24"/>
+                  <w:szCs w:val="24"/>
+                </w:rPr>
+                <m:t>i</m:t>
+              </m:r>
+              <m:r>
+                <w:rPr>
+                  <w:rFonts w:ascii="Cambria Math" w:hAnsi="Cambria Math" w:cs="Times New Roman"/>
+                  <w:sz w:val="24"/>
+                  <w:szCs w:val="24"/>
+                </w:rPr>
+                <m:t>3</m:t>
+              </m:r>
+            </m:sub>
+            <m:sup>
+              <m:r>
+                <w:rPr>
+                  <w:rFonts w:ascii="Cambria Math" w:hAnsi="Cambria Math" w:cs="Times New Roman"/>
+                  <w:sz w:val="24"/>
+                  <w:szCs w:val="24"/>
+                </w:rPr>
+                <m:t>2</m:t>
+              </m:r>
+            </m:sup>
+          </m:sSubSup>
+          <m:r>
+            <w:rPr>
+              <w:rFonts w:ascii="Cambria Math" w:hAnsi="Cambria Math" w:cs="Times New Roman"/>
+              <w:sz w:val="24"/>
+              <w:szCs w:val="24"/>
+            </w:rPr>
+            <m:t>)+</m:t>
+          </m:r>
+          <m:sSubSup>
+            <m:sSubSupPr>
+              <m:ctrlPr>
+                <w:rPr>
+                  <w:rFonts w:ascii="Cambria Math" w:hAnsi="Cambria Math" w:cs="Times New Roman"/>
+                  <w:i/>
+                  <w:sz w:val="24"/>
+                  <w:szCs w:val="24"/>
+                </w:rPr>
+              </m:ctrlPr>
+            </m:sSubSupPr>
+            <m:e>
+              <m:r>
+                <w:rPr>
+                  <w:rFonts w:ascii="Cambria Math" w:hAnsi="Cambria Math" w:cs="Times New Roman"/>
+                  <w:sz w:val="24"/>
+                  <w:szCs w:val="24"/>
+                </w:rPr>
+                <m:t>(q</m:t>
+              </m:r>
+            </m:e>
+            <m:sub>
+              <m:r>
+                <w:rPr>
+                  <w:rFonts w:ascii="Cambria Math" w:hAnsi="Cambria Math" w:cs="Times New Roman"/>
+                  <w:sz w:val="24"/>
+                  <w:szCs w:val="24"/>
+                </w:rPr>
+                <m:t>j1</m:t>
+              </m:r>
+            </m:sub>
+            <m:sup>
+              <m:r>
+                <w:rPr>
+                  <w:rFonts w:ascii="Cambria Math" w:hAnsi="Cambria Math" w:cs="Times New Roman"/>
+                  <w:sz w:val="24"/>
+                  <w:szCs w:val="24"/>
+                </w:rPr>
+                <m:t>2</m:t>
+              </m:r>
+            </m:sup>
+          </m:sSubSup>
+          <m:r>
+            <w:rPr>
+              <w:rFonts w:ascii="Cambria Math" w:hAnsi="Cambria Math" w:cs="Times New Roman"/>
+              <w:sz w:val="24"/>
+              <w:szCs w:val="24"/>
+            </w:rPr>
+            <m:t>+</m:t>
+          </m:r>
+          <m:sSubSup>
+            <m:sSubSupPr>
+              <m:ctrlPr>
+                <w:rPr>
+                  <w:rFonts w:ascii="Cambria Math" w:hAnsi="Cambria Math" w:cs="Times New Roman"/>
+                  <w:i/>
+                  <w:sz w:val="24"/>
+                  <w:szCs w:val="24"/>
+                </w:rPr>
+              </m:ctrlPr>
+            </m:sSubSupPr>
+            <m:e>
+              <m:r>
+                <w:rPr>
+                  <w:rFonts w:ascii="Cambria Math" w:hAnsi="Cambria Math" w:cs="Times New Roman"/>
+                  <w:sz w:val="24"/>
+                  <w:szCs w:val="24"/>
+                </w:rPr>
+                <m:t>q</m:t>
+              </m:r>
+            </m:e>
+            <m:sub>
+              <m:r>
+                <w:rPr>
+                  <w:rFonts w:ascii="Cambria Math" w:hAnsi="Cambria Math" w:cs="Times New Roman"/>
+                  <w:sz w:val="24"/>
+                  <w:szCs w:val="24"/>
+                </w:rPr>
+                <m:t>j</m:t>
+              </m:r>
+              <m:r>
+                <w:rPr>
+                  <w:rFonts w:ascii="Cambria Math" w:hAnsi="Cambria Math" w:cs="Times New Roman"/>
+                  <w:sz w:val="24"/>
+                  <w:szCs w:val="24"/>
+                </w:rPr>
+                <m:t>2</m:t>
+              </m:r>
+            </m:sub>
+            <m:sup>
+              <m:r>
+                <w:rPr>
+                  <w:rFonts w:ascii="Cambria Math" w:hAnsi="Cambria Math" w:cs="Times New Roman"/>
+                  <w:sz w:val="24"/>
+                  <w:szCs w:val="24"/>
+                </w:rPr>
+                <m:t>2</m:t>
+              </m:r>
+            </m:sup>
+          </m:sSubSup>
+          <m:r>
+            <w:rPr>
+              <w:rFonts w:ascii="Cambria Math" w:hAnsi="Cambria Math" w:cs="Times New Roman"/>
+              <w:sz w:val="24"/>
+              <w:szCs w:val="24"/>
+            </w:rPr>
+            <m:t>+</m:t>
+          </m:r>
+          <m:sSubSup>
+            <m:sSubSupPr>
+              <m:ctrlPr>
+                <w:rPr>
+                  <w:rFonts w:ascii="Cambria Math" w:hAnsi="Cambria Math" w:cs="Times New Roman"/>
+                  <w:i/>
+                  <w:sz w:val="24"/>
+                  <w:szCs w:val="24"/>
+                </w:rPr>
+              </m:ctrlPr>
+            </m:sSubSupPr>
+            <m:e>
+              <m:r>
+                <w:rPr>
+                  <w:rFonts w:ascii="Cambria Math" w:hAnsi="Cambria Math" w:cs="Times New Roman"/>
+                  <w:sz w:val="24"/>
+                  <w:szCs w:val="24"/>
+                </w:rPr>
+                <m:t>q</m:t>
+              </m:r>
+            </m:e>
+            <m:sub>
+              <m:r>
+                <w:rPr>
+                  <w:rFonts w:ascii="Cambria Math" w:hAnsi="Cambria Math" w:cs="Times New Roman"/>
+                  <w:sz w:val="24"/>
+                  <w:szCs w:val="24"/>
+                </w:rPr>
+                <m:t>j</m:t>
+              </m:r>
+              <m:r>
+                <w:rPr>
+                  <w:rFonts w:ascii="Cambria Math" w:hAnsi="Cambria Math" w:cs="Times New Roman"/>
+                  <w:sz w:val="24"/>
+                  <w:szCs w:val="24"/>
+                </w:rPr>
+                <m:t>3</m:t>
+              </m:r>
+            </m:sub>
+            <m:sup>
+              <m:r>
+                <w:rPr>
+                  <w:rFonts w:ascii="Cambria Math" w:hAnsi="Cambria Math" w:cs="Times New Roman"/>
+                  <w:sz w:val="24"/>
+                  <w:szCs w:val="24"/>
+                </w:rPr>
+                <m:t>2</m:t>
+              </m:r>
+            </m:sup>
+          </m:sSubSup>
+          <m:r>
+            <w:rPr>
+              <w:rFonts w:ascii="Cambria Math" w:hAnsi="Cambria Math" w:cs="Times New Roman"/>
+              <w:sz w:val="24"/>
+              <w:szCs w:val="24"/>
+            </w:rPr>
+            <m:t>)-2∙</m:t>
+          </m:r>
+          <m:sSub>
+            <m:sSubPr>
+              <m:ctrlPr>
+                <w:rPr>
+                  <w:rFonts w:ascii="Cambria Math" w:hAnsi="Cambria Math" w:cs="Times New Roman"/>
+                  <w:i/>
+                  <w:sz w:val="24"/>
+                  <w:szCs w:val="24"/>
+                </w:rPr>
+              </m:ctrlPr>
+            </m:sSubPr>
+            <m:e>
+              <m:r>
+                <w:rPr>
+                  <w:rFonts w:ascii="Cambria Math" w:hAnsi="Cambria Math" w:cs="Times New Roman"/>
+                  <w:sz w:val="24"/>
+                  <w:szCs w:val="24"/>
+                </w:rPr>
+                <m:t>(</m:t>
+              </m:r>
+              <m:r>
+                <w:rPr>
+                  <w:rFonts w:ascii="Cambria Math" w:hAnsi="Cambria Math" w:cs="Times New Roman"/>
+                  <w:sz w:val="24"/>
+                  <w:szCs w:val="24"/>
+                </w:rPr>
+                <m:t>p</m:t>
+              </m:r>
+            </m:e>
+            <m:sub>
+              <m:r>
+                <w:rPr>
+                  <w:rFonts w:ascii="Cambria Math" w:hAnsi="Cambria Math" w:cs="Times New Roman"/>
+                  <w:sz w:val="24"/>
+                  <w:szCs w:val="24"/>
+                </w:rPr>
+                <m:t>i1</m:t>
+              </m:r>
+            </m:sub>
+          </m:sSub>
+          <m:sSub>
+            <m:sSubPr>
+              <m:ctrlPr>
+                <w:rPr>
+                  <w:rFonts w:ascii="Cambria Math" w:hAnsi="Cambria Math" w:cs="Times New Roman"/>
+                  <w:i/>
+                  <w:sz w:val="24"/>
+                  <w:szCs w:val="24"/>
+                </w:rPr>
+              </m:ctrlPr>
+            </m:sSubPr>
+            <m:e>
+              <m:r>
+                <w:rPr>
+                  <w:rFonts w:ascii="Cambria Math" w:hAnsi="Cambria Math" w:cs="Times New Roman"/>
+                  <w:sz w:val="24"/>
+                  <w:szCs w:val="24"/>
+                </w:rPr>
+                <m:t>q</m:t>
+              </m:r>
+            </m:e>
+            <m:sub>
+              <m:r>
+                <w:rPr>
+                  <w:rFonts w:ascii="Cambria Math" w:hAnsi="Cambria Math" w:cs="Times New Roman"/>
+                  <w:sz w:val="24"/>
+                  <w:szCs w:val="24"/>
+                </w:rPr>
+                <m:t>j1</m:t>
+              </m:r>
+            </m:sub>
+          </m:sSub>
+          <m:r>
+            <w:rPr>
+              <w:rFonts w:ascii="Cambria Math" w:hAnsi="Cambria Math" w:cs="Times New Roman"/>
+              <w:sz w:val="24"/>
+              <w:szCs w:val="24"/>
+            </w:rPr>
+            <m:t>+</m:t>
+          </m:r>
+          <m:sSub>
+            <m:sSubPr>
+              <m:ctrlPr>
+                <w:rPr>
+                  <w:rFonts w:ascii="Cambria Math" w:hAnsi="Cambria Math" w:cs="Times New Roman"/>
+                  <w:i/>
+                  <w:sz w:val="24"/>
+                  <w:szCs w:val="24"/>
+                </w:rPr>
+              </m:ctrlPr>
+            </m:sSubPr>
+            <m:e>
+              <m:r>
+                <w:rPr>
+                  <w:rFonts w:ascii="Cambria Math" w:hAnsi="Cambria Math" w:cs="Times New Roman"/>
+                  <w:sz w:val="24"/>
+                  <w:szCs w:val="24"/>
+                </w:rPr>
+                <m:t>p</m:t>
+              </m:r>
+            </m:e>
+            <m:sub>
+              <m:r>
+                <w:rPr>
+                  <w:rFonts w:ascii="Cambria Math" w:hAnsi="Cambria Math" w:cs="Times New Roman"/>
+                  <w:sz w:val="24"/>
+                  <w:szCs w:val="24"/>
+                </w:rPr>
+                <m:t>i</m:t>
+              </m:r>
+              <m:r>
+                <w:rPr>
+                  <w:rFonts w:ascii="Cambria Math" w:hAnsi="Cambria Math" w:cs="Times New Roman"/>
+                  <w:sz w:val="24"/>
+                  <w:szCs w:val="24"/>
+                </w:rPr>
+                <m:t>2</m:t>
+              </m:r>
+            </m:sub>
+          </m:sSub>
+          <m:sSub>
+            <m:sSubPr>
+              <m:ctrlPr>
+                <w:rPr>
+                  <w:rFonts w:ascii="Cambria Math" w:hAnsi="Cambria Math" w:cs="Times New Roman"/>
+                  <w:i/>
+                  <w:sz w:val="24"/>
+                  <w:szCs w:val="24"/>
+                </w:rPr>
+              </m:ctrlPr>
+            </m:sSubPr>
+            <m:e>
+              <m:r>
+                <w:rPr>
+                  <w:rFonts w:ascii="Cambria Math" w:hAnsi="Cambria Math" w:cs="Times New Roman"/>
+                  <w:sz w:val="24"/>
+                  <w:szCs w:val="24"/>
+                </w:rPr>
+                <m:t>q</m:t>
+              </m:r>
+            </m:e>
+            <m:sub>
+              <m:r>
+                <w:rPr>
+                  <w:rFonts w:ascii="Cambria Math" w:hAnsi="Cambria Math" w:cs="Times New Roman"/>
+                  <w:sz w:val="24"/>
+                  <w:szCs w:val="24"/>
+                </w:rPr>
+                <m:t>j</m:t>
+              </m:r>
+              <m:r>
+                <w:rPr>
+                  <w:rFonts w:ascii="Cambria Math" w:hAnsi="Cambria Math" w:cs="Times New Roman"/>
+                  <w:sz w:val="24"/>
+                  <w:szCs w:val="24"/>
+                </w:rPr>
+                <m:t>2</m:t>
+              </m:r>
+            </m:sub>
+          </m:sSub>
+          <m:r>
+            <w:rPr>
+              <w:rFonts w:ascii="Cambria Math" w:hAnsi="Cambria Math" w:cs="Times New Roman"/>
+              <w:sz w:val="24"/>
+              <w:szCs w:val="24"/>
+            </w:rPr>
+            <m:t>+</m:t>
+          </m:r>
+          <m:sSub>
+            <m:sSubPr>
+              <m:ctrlPr>
+                <w:rPr>
+                  <w:rFonts w:ascii="Cambria Math" w:hAnsi="Cambria Math" w:cs="Times New Roman"/>
+                  <w:i/>
+                  <w:sz w:val="24"/>
+                  <w:szCs w:val="24"/>
+                </w:rPr>
+              </m:ctrlPr>
+            </m:sSubPr>
+            <m:e>
+              <m:r>
+                <w:rPr>
+                  <w:rFonts w:ascii="Cambria Math" w:hAnsi="Cambria Math" w:cs="Times New Roman"/>
+                  <w:sz w:val="24"/>
+                  <w:szCs w:val="24"/>
+                </w:rPr>
+                <m:t>p</m:t>
+              </m:r>
+            </m:e>
+            <m:sub>
+              <m:r>
+                <w:rPr>
+                  <w:rFonts w:ascii="Cambria Math" w:hAnsi="Cambria Math" w:cs="Times New Roman"/>
+                  <w:sz w:val="24"/>
+                  <w:szCs w:val="24"/>
+                </w:rPr>
+                <m:t>i</m:t>
+              </m:r>
+              <m:r>
+                <w:rPr>
+                  <w:rFonts w:ascii="Cambria Math" w:hAnsi="Cambria Math" w:cs="Times New Roman"/>
+                  <w:sz w:val="24"/>
+                  <w:szCs w:val="24"/>
+                </w:rPr>
+                <m:t>3</m:t>
+              </m:r>
+            </m:sub>
+          </m:sSub>
+          <m:sSub>
+            <m:sSubPr>
+              <m:ctrlPr>
+                <w:rPr>
+                  <w:rFonts w:ascii="Cambria Math" w:hAnsi="Cambria Math" w:cs="Times New Roman"/>
+                  <w:i/>
+                  <w:sz w:val="24"/>
+                  <w:szCs w:val="24"/>
+                </w:rPr>
+              </m:ctrlPr>
+            </m:sSubPr>
+            <m:e>
+              <m:r>
+                <w:rPr>
+                  <w:rFonts w:ascii="Cambria Math" w:hAnsi="Cambria Math" w:cs="Times New Roman"/>
+                  <w:sz w:val="24"/>
+                  <w:szCs w:val="24"/>
+                </w:rPr>
+                <m:t>q</m:t>
+              </m:r>
+            </m:e>
+            <m:sub>
+              <m:r>
+                <w:rPr>
+                  <w:rFonts w:ascii="Cambria Math" w:hAnsi="Cambria Math" w:cs="Times New Roman"/>
+                  <w:sz w:val="24"/>
+                  <w:szCs w:val="24"/>
+                </w:rPr>
+                <m:t>j</m:t>
+              </m:r>
+              <m:r>
+                <w:rPr>
+                  <w:rFonts w:ascii="Cambria Math" w:hAnsi="Cambria Math" w:cs="Times New Roman"/>
+                  <w:sz w:val="24"/>
+                  <w:szCs w:val="24"/>
+                </w:rPr>
+                <m:t>3</m:t>
+              </m:r>
+            </m:sub>
+          </m:sSub>
+          <m:r>
+            <w:rPr>
+              <w:rFonts w:ascii="Cambria Math" w:hAnsi="Cambria Math" w:cs="Times New Roman"/>
+              <w:sz w:val="24"/>
+              <w:szCs w:val="24"/>
+            </w:rPr>
+            <m:t>)</m:t>
+          </m:r>
+        </m:oMath>
+      </m:oMathPara>
+    </w:p>
+    <w:p>
+      <w:pPr>
+        <w:spacing w:line="360" w:lineRule="auto"/>
+        <w:rPr>
+          <w:rFonts w:ascii="Times New Roman" w:hAnsi="Times New Roman" w:cs="Times New Roman"/>
+          <w:sz w:val="24"/>
+          <w:szCs w:val="24"/>
+        </w:rPr>
+      </w:pPr>
+      <m:oMathPara>
+        <m:oMath>
+          <m:r>
+            <w:rPr>
+              <w:rFonts w:ascii="Cambria Math" w:hAnsi="Cambria Math" w:cs="Times New Roman"/>
+              <w:sz w:val="24"/>
+              <w:szCs w:val="24"/>
+            </w:rPr>
+            <m:t>=</m:t>
+          </m:r>
+          <m:sSup>
+            <m:sSupPr>
+              <m:ctrlPr>
+                <w:rPr>
+                  <w:rFonts w:ascii="Cambria Math" w:hAnsi="Cambria Math" w:cs="Times New Roman"/>
+                  <w:i/>
+                  <w:sz w:val="24"/>
+                  <w:szCs w:val="24"/>
+                </w:rPr>
+              </m:ctrlPr>
+            </m:sSupPr>
+            <m:e>
+              <m:d>
+                <m:dPr>
+                  <m:begChr m:val="‖"/>
+                  <m:endChr m:val="‖"/>
+                  <m:ctrlPr>
+                    <w:rPr>
+                      <w:rFonts w:ascii="Cambria Math" w:hAnsi="Cambria Math" w:cs="Times New Roman"/>
+                      <w:i/>
+                      <w:sz w:val="24"/>
+                      <w:szCs w:val="24"/>
+                    </w:rPr>
+                  </m:ctrlPr>
+                </m:dPr>
+                <m:e>
+                  <m:sSub>
+                    <m:sSubPr>
+                      <m:ctrlPr>
+                        <w:rPr>
+                          <w:rFonts w:ascii="Cambria Math" w:hAnsi="Cambria Math" w:cs="Times New Roman"/>
+                          <w:i/>
+                          <w:sz w:val="24"/>
+                          <w:szCs w:val="24"/>
+                        </w:rPr>
+                      </m:ctrlPr>
+                    </m:sSubPr>
+                    <m:e>
+                      <m:r>
+                        <w:rPr>
+                          <w:rFonts w:ascii="Cambria Math" w:hAnsi="Cambria Math" w:cs="Times New Roman"/>
+                          <w:sz w:val="24"/>
+                          <w:szCs w:val="24"/>
+                        </w:rPr>
+                        <m:t>p</m:t>
+                      </m:r>
+                    </m:e>
+                    <m:sub>
+                      <m:r>
+                        <w:rPr>
+                          <w:rFonts w:ascii="Cambria Math" w:hAnsi="Cambria Math" w:cs="Times New Roman"/>
+                          <w:sz w:val="24"/>
+                          <w:szCs w:val="24"/>
+                        </w:rPr>
+                        <m:t>i</m:t>
+                      </m:r>
+                    </m:sub>
+                  </m:sSub>
+                </m:e>
+              </m:d>
+            </m:e>
+            <m:sup>
+              <m:r>
+                <w:rPr>
+                  <w:rFonts w:ascii="Cambria Math" w:hAnsi="Cambria Math" w:cs="Times New Roman"/>
+                  <w:sz w:val="24"/>
+                  <w:szCs w:val="24"/>
+                </w:rPr>
+                <m:t>2</m:t>
+              </m:r>
+            </m:sup>
+          </m:sSup>
+          <m:r>
+            <w:rPr>
+              <w:rFonts w:ascii="Cambria Math" w:hAnsi="Cambria Math" w:cs="Times New Roman"/>
+              <w:sz w:val="24"/>
+              <w:szCs w:val="24"/>
+            </w:rPr>
+            <m:t xml:space="preserve">+ </m:t>
+          </m:r>
+          <m:sSup>
+            <m:sSupPr>
+              <m:ctrlPr>
+                <w:rPr>
+                  <w:rFonts w:ascii="Cambria Math" w:hAnsi="Cambria Math" w:cs="Times New Roman"/>
+                  <w:i/>
+                  <w:sz w:val="24"/>
+                  <w:szCs w:val="24"/>
+                </w:rPr>
+              </m:ctrlPr>
+            </m:sSupPr>
+            <m:e>
+              <m:d>
+                <m:dPr>
+                  <m:begChr m:val="‖"/>
+                  <m:endChr m:val="‖"/>
+                  <m:ctrlPr>
+                    <w:rPr>
+                      <w:rFonts w:ascii="Cambria Math" w:hAnsi="Cambria Math" w:cs="Times New Roman"/>
+                      <w:i/>
+                      <w:sz w:val="24"/>
+                      <w:szCs w:val="24"/>
+                    </w:rPr>
+                  </m:ctrlPr>
+                </m:dPr>
+                <m:e>
+                  <m:sSub>
+                    <m:sSubPr>
+                      <m:ctrlPr>
+                        <w:rPr>
+                          <w:rFonts w:ascii="Cambria Math" w:hAnsi="Cambria Math" w:cs="Times New Roman"/>
+                          <w:i/>
+                          <w:sz w:val="24"/>
+                          <w:szCs w:val="24"/>
+                        </w:rPr>
+                      </m:ctrlPr>
+                    </m:sSubPr>
+                    <m:e>
+                      <m:r>
+                        <w:rPr>
+                          <w:rFonts w:ascii="Cambria Math" w:hAnsi="Cambria Math" w:cs="Times New Roman"/>
+                          <w:sz w:val="24"/>
+                          <w:szCs w:val="24"/>
+                        </w:rPr>
+                        <m:t>q</m:t>
+                      </m:r>
+                    </m:e>
+                    <m:sub>
+                      <m:r>
+                        <w:rPr>
+                          <w:rFonts w:ascii="Cambria Math" w:hAnsi="Cambria Math" w:cs="Times New Roman"/>
+                          <w:sz w:val="24"/>
+                          <w:szCs w:val="24"/>
+                        </w:rPr>
+                        <m:t>j</m:t>
+                      </m:r>
+                    </m:sub>
+                  </m:sSub>
+                </m:e>
+              </m:d>
+            </m:e>
+            <m:sup>
+              <m:r>
+                <w:rPr>
+                  <w:rFonts w:ascii="Cambria Math" w:hAnsi="Cambria Math" w:cs="Times New Roman"/>
+                  <w:sz w:val="24"/>
+                  <w:szCs w:val="24"/>
+                </w:rPr>
+                <m:t>2</m:t>
+              </m:r>
+            </m:sup>
+          </m:sSup>
+          <m:r>
+            <w:rPr>
+              <w:rFonts w:ascii="Cambria Math" w:hAnsi="Cambria Math" w:cs="Times New Roman"/>
+              <w:sz w:val="24"/>
+              <w:szCs w:val="24"/>
+            </w:rPr>
+            <m:t>-2∙</m:t>
+          </m:r>
+          <m:sSub>
+            <m:sSubPr>
+              <m:ctrlPr>
+                <w:rPr>
+                  <w:rFonts w:ascii="Cambria Math" w:hAnsi="Cambria Math" w:cs="Times New Roman"/>
+                  <w:i/>
+                  <w:sz w:val="24"/>
+                  <w:szCs w:val="24"/>
+                </w:rPr>
+              </m:ctrlPr>
+            </m:sSubPr>
+            <m:e>
+              <m:r>
+                <w:rPr>
+                  <w:rFonts w:ascii="Cambria Math" w:hAnsi="Cambria Math" w:cs="Times New Roman"/>
+                  <w:sz w:val="24"/>
+                  <w:szCs w:val="24"/>
+                </w:rPr>
+                <m:t>p</m:t>
+              </m:r>
+            </m:e>
+            <m:sub>
+              <m:r>
+                <w:rPr>
+                  <w:rFonts w:ascii="Cambria Math" w:hAnsi="Cambria Math" w:cs="Times New Roman"/>
+                  <w:sz w:val="24"/>
+                  <w:szCs w:val="24"/>
+                </w:rPr>
+                <m:t>i</m:t>
+              </m:r>
+            </m:sub>
+          </m:sSub>
+          <m:r>
+            <w:rPr>
+              <w:rFonts w:ascii="Cambria Math" w:hAnsi="Cambria Math" w:cs="Times New Roman"/>
+              <w:sz w:val="24"/>
+              <w:szCs w:val="24"/>
+            </w:rPr>
+            <m:t>∙</m:t>
+          </m:r>
+          <m:sSup>
+            <m:sSupPr>
+              <m:ctrlPr>
+                <w:rPr>
+                  <w:rFonts w:ascii="Cambria Math" w:hAnsi="Cambria Math" w:cs="Times New Roman"/>
+                  <w:i/>
+                  <w:sz w:val="24"/>
+                  <w:szCs w:val="24"/>
+                </w:rPr>
+              </m:ctrlPr>
+            </m:sSupPr>
+            <m:e>
+              <m:sSub>
+                <m:sSubPr>
+                  <m:ctrlPr>
+                    <w:rPr>
+                      <w:rFonts w:ascii="Cambria Math" w:hAnsi="Cambria Math" w:cs="Times New Roman"/>
+                      <w:i/>
+                      <w:sz w:val="24"/>
+                      <w:szCs w:val="24"/>
+                    </w:rPr>
+                  </m:ctrlPr>
+                </m:sSubPr>
+                <m:e>
+                  <m:r>
+                    <w:rPr>
+                      <w:rFonts w:ascii="Cambria Math" w:hAnsi="Cambria Math" w:cs="Times New Roman"/>
+                      <w:sz w:val="24"/>
+                      <w:szCs w:val="24"/>
+                    </w:rPr>
+                    <m:t>q</m:t>
+                  </m:r>
+                </m:e>
+                <m:sub>
+                  <m:r>
+                    <w:rPr>
+                      <w:rFonts w:ascii="Cambria Math" w:hAnsi="Cambria Math" w:cs="Times New Roman"/>
+                      <w:sz w:val="24"/>
+                      <w:szCs w:val="24"/>
+                    </w:rPr>
+                    <m:t>j</m:t>
+                  </m:r>
+                </m:sub>
+              </m:sSub>
+            </m:e>
+            <m:sup>
+              <m:r>
+                <w:rPr>
+                  <w:rFonts w:ascii="Cambria Math" w:hAnsi="Cambria Math" w:cs="Times New Roman"/>
+                  <w:sz w:val="24"/>
+                  <w:szCs w:val="24"/>
+                </w:rPr>
+                <m:t>T</m:t>
+              </m:r>
+            </m:sup>
+          </m:sSup>
+        </m:oMath>
+      </m:oMathPara>
+    </w:p>
+    <w:p>
+      <w:pPr>
+        <w:spacing w:line="360" w:lineRule="auto"/>
+        <w:rPr>
+          <w:rFonts w:ascii="Times New Roman" w:hAnsi="Times New Roman" w:cs="Times New Roman"/>
+          <w:sz w:val="24"/>
+          <w:szCs w:val="24"/>
+        </w:rPr>
+      </w:pPr>
+      <w:r>
+        <w:rPr>
+          <w:rFonts w:ascii="Times New Roman" w:hAnsi="Times New Roman" w:cs="Times New Roman" w:hint="eastAsia"/>
+          <w:sz w:val="24"/>
+          <w:szCs w:val="24"/>
+        </w:rPr>
+        <w:t>T</w:t>
+      </w:r>
+      <w:r>
+        <w:rPr>
+          <w:rFonts w:ascii="Times New Roman" w:hAnsi="Times New Roman" w:cs="Times New Roman"/>
+          <w:sz w:val="24"/>
+          <w:szCs w:val="24"/>
+        </w:rPr>
+        <w:t xml:space="preserve">hen it is possible to extend the formula above to </w:t>
+      </w:r>
+      <w:r>
+        <w:rPr>
+          <w:rFonts w:ascii="Times New Roman" w:hAnsi="Times New Roman" w:cs="Times New Roman"/>
+          <w:sz w:val="24"/>
+          <w:szCs w:val="24"/>
+        </w:rPr>
+        <w:t xml:space="preserve">the </w:t>
+      </w:r>
+      <w:proofErr w:type="spellStart"/>
+      <w:r>
+        <w:rPr>
+          <w:rFonts w:ascii="Times New Roman" w:hAnsi="Times New Roman" w:cs="Times New Roman"/>
+          <w:sz w:val="24"/>
+          <w:szCs w:val="24"/>
+        </w:rPr>
+        <w:t>i</w:t>
+      </w:r>
+      <w:proofErr w:type="spellEnd"/>
+      <w:r>
+        <w:rPr>
+          <w:rFonts w:ascii="Times New Roman" w:hAnsi="Times New Roman" w:cs="Times New Roman"/>
+          <w:sz w:val="24"/>
+          <w:szCs w:val="24"/>
+        </w:rPr>
+        <w:t xml:space="preserve"> row of distance matrix</w:t>
+      </w:r>
+      <w:r>
+        <w:rPr>
+          <w:rFonts w:ascii="Times New Roman" w:hAnsi="Times New Roman" w:cs="Times New Roman"/>
+          <w:sz w:val="24"/>
+          <w:szCs w:val="24"/>
+        </w:rPr>
+        <w:t>. That is</w:t>
+      </w:r>
+    </w:p>
+    <w:p>
+      <w:pPr>
+        <w:spacing w:line="360" w:lineRule="auto"/>
+        <w:rPr>
+          <w:rFonts w:ascii="Times New Roman" w:hAnsi="Times New Roman" w:cs="Times New Roman" w:hint="eastAsia"/>
+          <w:sz w:val="24"/>
+          <w:szCs w:val="24"/>
+        </w:rPr>
+      </w:pPr>
+      <m:oMathPara>
+        <m:oMath>
+          <m:sSubSup>
+            <m:sSubSupPr>
+              <m:ctrlPr>
+                <w:rPr>
+                  <w:rFonts w:ascii="Cambria Math" w:hAnsi="Cambria Math" w:cs="Times New Roman"/>
+                  <w:i/>
+                  <w:sz w:val="24"/>
+                  <w:szCs w:val="24"/>
+                </w:rPr>
+              </m:ctrlPr>
+            </m:sSubSupPr>
+            <m:e>
+              <m:r>
+                <w:rPr>
+                  <w:rFonts w:ascii="Cambria Math" w:hAnsi="Cambria Math" w:cs="Times New Roman"/>
+                  <w:sz w:val="24"/>
+                  <w:szCs w:val="24"/>
+                </w:rPr>
+                <m:t>d</m:t>
+              </m:r>
+            </m:e>
+            <m:sub>
+              <m:r>
+                <w:rPr>
+                  <w:rFonts w:ascii="Cambria Math" w:hAnsi="Cambria Math" w:cs="Times New Roman"/>
+                  <w:sz w:val="24"/>
+                  <w:szCs w:val="24"/>
+                </w:rPr>
+                <m:t>i</m:t>
+              </m:r>
+            </m:sub>
+            <m:sup>
+              <m:r>
+                <w:rPr>
+                  <w:rFonts w:ascii="Cambria Math" w:hAnsi="Cambria Math" w:cs="Times New Roman"/>
+                  <w:sz w:val="24"/>
+                  <w:szCs w:val="24"/>
+                </w:rPr>
+                <m:t>2</m:t>
+              </m:r>
+            </m:sup>
+          </m:sSubSup>
+          <m:r>
+            <w:rPr>
+              <w:rFonts w:ascii="Cambria Math" w:hAnsi="Cambria Math" w:cs="Times New Roman"/>
+              <w:sz w:val="24"/>
+              <w:szCs w:val="24"/>
+            </w:rPr>
+            <m:t>=</m:t>
+          </m:r>
+          <m:d>
+            <m:dPr>
+              <m:ctrlPr>
+                <w:rPr>
+                  <w:rFonts w:ascii="Cambria Math" w:hAnsi="Cambria Math" w:cs="Times New Roman"/>
+                  <w:i/>
+                  <w:sz w:val="24"/>
+                  <w:szCs w:val="24"/>
+                </w:rPr>
+              </m:ctrlPr>
+            </m:dPr>
+            <m:e>
+              <m:sSup>
+                <m:sSupPr>
+                  <m:ctrlPr>
+                    <w:rPr>
+                      <w:rFonts w:ascii="Cambria Math" w:hAnsi="Cambria Math" w:cs="Times New Roman"/>
+                      <w:i/>
+                      <w:sz w:val="24"/>
+                      <w:szCs w:val="24"/>
+                    </w:rPr>
+                  </m:ctrlPr>
+                </m:sSupPr>
+                <m:e>
+                  <m:d>
+                    <m:dPr>
+                      <m:begChr m:val="‖"/>
+                      <m:endChr m:val="‖"/>
+                      <m:ctrlPr>
+                        <w:rPr>
+                          <w:rFonts w:ascii="Cambria Math" w:hAnsi="Cambria Math" w:cs="Times New Roman"/>
+                          <w:i/>
+                          <w:sz w:val="24"/>
+                          <w:szCs w:val="24"/>
+                        </w:rPr>
+                      </m:ctrlPr>
+                    </m:dPr>
+                    <m:e>
+                      <m:sSub>
+                        <m:sSubPr>
+                          <m:ctrlPr>
+                            <w:rPr>
+                              <w:rFonts w:ascii="Cambria Math" w:hAnsi="Cambria Math" w:cs="Times New Roman"/>
+                              <w:i/>
+                              <w:sz w:val="24"/>
+                              <w:szCs w:val="24"/>
+                            </w:rPr>
+                          </m:ctrlPr>
+                        </m:sSubPr>
+                        <m:e>
+                          <m:r>
+                            <w:rPr>
+                              <w:rFonts w:ascii="Cambria Math" w:hAnsi="Cambria Math" w:cs="Times New Roman"/>
+                              <w:sz w:val="24"/>
+                              <w:szCs w:val="24"/>
+                            </w:rPr>
+                            <m:t>p</m:t>
+                          </m:r>
+                        </m:e>
+                        <m:sub>
+                          <m:r>
+                            <w:rPr>
+                              <w:rFonts w:ascii="Cambria Math" w:hAnsi="Cambria Math" w:cs="Times New Roman"/>
+                              <w:sz w:val="24"/>
+                              <w:szCs w:val="24"/>
+                            </w:rPr>
+                            <m:t>i</m:t>
+                          </m:r>
+                        </m:sub>
+                      </m:sSub>
+                    </m:e>
+                  </m:d>
+                </m:e>
+                <m:sup>
+                  <m:r>
+                    <w:rPr>
+                      <w:rFonts w:ascii="Cambria Math" w:hAnsi="Cambria Math" w:cs="Times New Roman"/>
+                      <w:sz w:val="24"/>
+                      <w:szCs w:val="24"/>
+                    </w:rPr>
+                    <m:t>2</m:t>
+                  </m:r>
+                </m:sup>
+              </m:sSup>
+              <m:r>
+                <w:rPr>
+                  <w:rFonts w:ascii="Cambria Math" w:hAnsi="Cambria Math" w:cs="Times New Roman"/>
+                  <w:sz w:val="24"/>
+                  <w:szCs w:val="24"/>
+                </w:rPr>
+                <m:t xml:space="preserve"> </m:t>
+              </m:r>
+              <m:sSup>
+                <m:sSupPr>
+                  <m:ctrlPr>
+                    <w:rPr>
+                      <w:rFonts w:ascii="Cambria Math" w:hAnsi="Cambria Math" w:cs="Times New Roman"/>
+                      <w:i/>
+                      <w:sz w:val="24"/>
+                      <w:szCs w:val="24"/>
+                    </w:rPr>
+                  </m:ctrlPr>
+                </m:sSupPr>
+                <m:e>
+                  <m:d>
+                    <m:dPr>
+                      <m:begChr m:val="‖"/>
+                      <m:endChr m:val="‖"/>
+                      <m:ctrlPr>
+                        <w:rPr>
+                          <w:rFonts w:ascii="Cambria Math" w:hAnsi="Cambria Math" w:cs="Times New Roman"/>
+                          <w:i/>
+                          <w:sz w:val="24"/>
+                          <w:szCs w:val="24"/>
+                        </w:rPr>
+                      </m:ctrlPr>
+                    </m:dPr>
+                    <m:e>
+                      <m:sSub>
+                        <m:sSubPr>
+                          <m:ctrlPr>
+                            <w:rPr>
+                              <w:rFonts w:ascii="Cambria Math" w:hAnsi="Cambria Math" w:cs="Times New Roman"/>
+                              <w:i/>
+                              <w:sz w:val="24"/>
+                              <w:szCs w:val="24"/>
+                            </w:rPr>
+                          </m:ctrlPr>
+                        </m:sSubPr>
+                        <m:e>
+                          <m:r>
+                            <w:rPr>
+                              <w:rFonts w:ascii="Cambria Math" w:hAnsi="Cambria Math" w:cs="Times New Roman"/>
+                              <w:sz w:val="24"/>
+                              <w:szCs w:val="24"/>
+                            </w:rPr>
+                            <m:t>p</m:t>
+                          </m:r>
+                        </m:e>
+                        <m:sub>
+                          <m:r>
+                            <w:rPr>
+                              <w:rFonts w:ascii="Cambria Math" w:hAnsi="Cambria Math" w:cs="Times New Roman"/>
+                              <w:sz w:val="24"/>
+                              <w:szCs w:val="24"/>
+                            </w:rPr>
+                            <m:t>i</m:t>
+                          </m:r>
+                        </m:sub>
+                      </m:sSub>
+                    </m:e>
+                  </m:d>
+                </m:e>
+                <m:sup>
+                  <m:r>
+                    <w:rPr>
+                      <w:rFonts w:ascii="Cambria Math" w:hAnsi="Cambria Math" w:cs="Times New Roman"/>
+                      <w:sz w:val="24"/>
+                      <w:szCs w:val="24"/>
+                    </w:rPr>
+                    <m:t>2</m:t>
+                  </m:r>
+                </m:sup>
+              </m:sSup>
+              <m:r>
+                <w:rPr>
+                  <w:rFonts w:ascii="Cambria Math" w:hAnsi="Cambria Math" w:cs="Times New Roman"/>
+                  <w:sz w:val="24"/>
+                  <w:szCs w:val="24"/>
+                </w:rPr>
+                <m:t>…</m:t>
+              </m:r>
+              <m:sSup>
+                <m:sSupPr>
+                  <m:ctrlPr>
+                    <w:rPr>
+                      <w:rFonts w:ascii="Cambria Math" w:hAnsi="Cambria Math" w:cs="Times New Roman"/>
+                      <w:i/>
+                      <w:sz w:val="24"/>
+                      <w:szCs w:val="24"/>
+                    </w:rPr>
+                  </m:ctrlPr>
+                </m:sSupPr>
+                <m:e>
+                  <m:d>
+                    <m:dPr>
+                      <m:begChr m:val="‖"/>
+                      <m:endChr m:val="‖"/>
+                      <m:ctrlPr>
+                        <w:rPr>
+                          <w:rFonts w:ascii="Cambria Math" w:hAnsi="Cambria Math" w:cs="Times New Roman"/>
+                          <w:i/>
+                          <w:sz w:val="24"/>
+                          <w:szCs w:val="24"/>
+                        </w:rPr>
+                      </m:ctrlPr>
+                    </m:dPr>
+                    <m:e>
+                      <m:sSub>
+                        <m:sSubPr>
+                          <m:ctrlPr>
+                            <w:rPr>
+                              <w:rFonts w:ascii="Cambria Math" w:hAnsi="Cambria Math" w:cs="Times New Roman"/>
+                              <w:i/>
+                              <w:sz w:val="24"/>
+                              <w:szCs w:val="24"/>
+                            </w:rPr>
+                          </m:ctrlPr>
+                        </m:sSubPr>
+                        <m:e>
+                          <m:r>
+                            <w:rPr>
+                              <w:rFonts w:ascii="Cambria Math" w:hAnsi="Cambria Math" w:cs="Times New Roman"/>
+                              <w:sz w:val="24"/>
+                              <w:szCs w:val="24"/>
+                            </w:rPr>
+                            <m:t>p</m:t>
+                          </m:r>
+                        </m:e>
+                        <m:sub>
+                          <m:r>
+                            <w:rPr>
+                              <w:rFonts w:ascii="Cambria Math" w:hAnsi="Cambria Math" w:cs="Times New Roman"/>
+                              <w:sz w:val="24"/>
+                              <w:szCs w:val="24"/>
+                            </w:rPr>
+                            <m:t>i</m:t>
+                          </m:r>
+                        </m:sub>
+                      </m:sSub>
+                    </m:e>
+                  </m:d>
+                </m:e>
+                <m:sup>
+                  <m:r>
+                    <w:rPr>
+                      <w:rFonts w:ascii="Cambria Math" w:hAnsi="Cambria Math" w:cs="Times New Roman"/>
+                      <w:sz w:val="24"/>
+                      <w:szCs w:val="24"/>
+                    </w:rPr>
+                    <m:t>2</m:t>
+                  </m:r>
+                </m:sup>
+              </m:sSup>
+            </m:e>
+          </m:d>
+          <m:r>
+            <w:rPr>
+              <w:rFonts w:ascii="Cambria Math" w:hAnsi="Cambria Math" w:cs="Times New Roman"/>
+              <w:sz w:val="24"/>
+              <w:szCs w:val="24"/>
+            </w:rPr>
+            <m:t>+</m:t>
+          </m:r>
+          <m:d>
+            <m:dPr>
+              <m:ctrlPr>
+                <w:rPr>
+                  <w:rFonts w:ascii="Cambria Math" w:hAnsi="Cambria Math" w:cs="Times New Roman"/>
+                  <w:i/>
+                  <w:sz w:val="24"/>
+                  <w:szCs w:val="24"/>
+                </w:rPr>
+              </m:ctrlPr>
+            </m:dPr>
+            <m:e>
+              <m:sSup>
+                <m:sSupPr>
+                  <m:ctrlPr>
+                    <w:rPr>
+                      <w:rFonts w:ascii="Cambria Math" w:hAnsi="Cambria Math" w:cs="Times New Roman"/>
+                      <w:i/>
+                      <w:sz w:val="24"/>
+                      <w:szCs w:val="24"/>
+                    </w:rPr>
+                  </m:ctrlPr>
+                </m:sSupPr>
+                <m:e>
+                  <m:d>
+                    <m:dPr>
+                      <m:begChr m:val="‖"/>
+                      <m:endChr m:val="‖"/>
+                      <m:ctrlPr>
+                        <w:rPr>
+                          <w:rFonts w:ascii="Cambria Math" w:hAnsi="Cambria Math" w:cs="Times New Roman"/>
+                          <w:i/>
+                          <w:sz w:val="24"/>
+                          <w:szCs w:val="24"/>
+                        </w:rPr>
+                      </m:ctrlPr>
+                    </m:dPr>
+                    <m:e>
+                      <m:sSub>
+                        <m:sSubPr>
+                          <m:ctrlPr>
+                            <w:rPr>
+                              <w:rFonts w:ascii="Cambria Math" w:hAnsi="Cambria Math" w:cs="Times New Roman"/>
+                              <w:i/>
+                              <w:sz w:val="24"/>
+                              <w:szCs w:val="24"/>
+                            </w:rPr>
+                          </m:ctrlPr>
+                        </m:sSubPr>
+                        <m:e>
+                          <m:r>
+                            <w:rPr>
+                              <w:rFonts w:ascii="Cambria Math" w:hAnsi="Cambria Math" w:cs="Times New Roman"/>
+                              <w:sz w:val="24"/>
+                              <w:szCs w:val="24"/>
+                            </w:rPr>
+                            <m:t>q</m:t>
+                          </m:r>
+                        </m:e>
+                        <m:sub>
+                          <m:r>
+                            <w:rPr>
+                              <w:rFonts w:ascii="Cambria Math" w:hAnsi="Cambria Math" w:cs="Times New Roman"/>
+                              <w:sz w:val="24"/>
+                              <w:szCs w:val="24"/>
+                            </w:rPr>
+                            <m:t>1</m:t>
+                          </m:r>
+                        </m:sub>
+                      </m:sSub>
+                    </m:e>
+                  </m:d>
+                </m:e>
+                <m:sup>
+                  <m:r>
+                    <w:rPr>
+                      <w:rFonts w:ascii="Cambria Math" w:hAnsi="Cambria Math" w:cs="Times New Roman"/>
+                      <w:sz w:val="24"/>
+                      <w:szCs w:val="24"/>
+                    </w:rPr>
+                    <m:t>2</m:t>
+                  </m:r>
+                </m:sup>
+              </m:sSup>
+              <m:sSup>
+                <m:sSupPr>
+                  <m:ctrlPr>
+                    <w:rPr>
+                      <w:rFonts w:ascii="Cambria Math" w:hAnsi="Cambria Math" w:cs="Times New Roman"/>
+                      <w:i/>
+                      <w:sz w:val="24"/>
+                      <w:szCs w:val="24"/>
+                    </w:rPr>
+                  </m:ctrlPr>
+                </m:sSupPr>
+                <m:e>
+                  <m:d>
+                    <m:dPr>
+                      <m:begChr m:val="‖"/>
+                      <m:endChr m:val="‖"/>
+                      <m:ctrlPr>
+                        <w:rPr>
+                          <w:rFonts w:ascii="Cambria Math" w:hAnsi="Cambria Math" w:cs="Times New Roman"/>
+                          <w:i/>
+                          <w:sz w:val="24"/>
+                          <w:szCs w:val="24"/>
+                        </w:rPr>
+                      </m:ctrlPr>
+                    </m:dPr>
+                    <m:e>
+                      <m:sSub>
+                        <m:sSubPr>
+                          <m:ctrlPr>
+                            <w:rPr>
+                              <w:rFonts w:ascii="Cambria Math" w:hAnsi="Cambria Math" w:cs="Times New Roman"/>
+                              <w:i/>
+                              <w:sz w:val="24"/>
+                              <w:szCs w:val="24"/>
+                            </w:rPr>
+                          </m:ctrlPr>
+                        </m:sSubPr>
+                        <m:e>
+                          <m:r>
+                            <w:rPr>
+                              <w:rFonts w:ascii="Cambria Math" w:hAnsi="Cambria Math" w:cs="Times New Roman"/>
+                              <w:sz w:val="24"/>
+                              <w:szCs w:val="24"/>
+                            </w:rPr>
+                            <m:t>q</m:t>
+                          </m:r>
+                        </m:e>
+                        <m:sub>
+                          <m:r>
+                            <w:rPr>
+                              <w:rFonts w:ascii="Cambria Math" w:hAnsi="Cambria Math" w:cs="Times New Roman"/>
+                              <w:sz w:val="24"/>
+                              <w:szCs w:val="24"/>
+                            </w:rPr>
+                            <m:t>2</m:t>
+                          </m:r>
+                        </m:sub>
+                      </m:sSub>
+                    </m:e>
+                  </m:d>
+                </m:e>
+                <m:sup>
+                  <m:r>
+                    <w:rPr>
+                      <w:rFonts w:ascii="Cambria Math" w:hAnsi="Cambria Math" w:cs="Times New Roman"/>
+                      <w:sz w:val="24"/>
+                      <w:szCs w:val="24"/>
+                    </w:rPr>
+                    <m:t>2</m:t>
+                  </m:r>
+                </m:sup>
+              </m:sSup>
+              <m:r>
+                <w:rPr>
+                  <w:rFonts w:ascii="Cambria Math" w:hAnsi="Cambria Math" w:cs="Times New Roman"/>
+                  <w:sz w:val="24"/>
+                  <w:szCs w:val="24"/>
+                </w:rPr>
+                <m:t>…</m:t>
+              </m:r>
+              <m:sSup>
+                <m:sSupPr>
+                  <m:ctrlPr>
+                    <w:rPr>
+                      <w:rFonts w:ascii="Cambria Math" w:hAnsi="Cambria Math" w:cs="Times New Roman"/>
+                      <w:i/>
+                      <w:sz w:val="24"/>
+                      <w:szCs w:val="24"/>
+                    </w:rPr>
+                  </m:ctrlPr>
+                </m:sSupPr>
+                <m:e>
+                  <m:d>
+                    <m:dPr>
+                      <m:begChr m:val="‖"/>
+                      <m:endChr m:val="‖"/>
+                      <m:ctrlPr>
+                        <w:rPr>
+                          <w:rFonts w:ascii="Cambria Math" w:hAnsi="Cambria Math" w:cs="Times New Roman"/>
+                          <w:i/>
+                          <w:sz w:val="24"/>
+                          <w:szCs w:val="24"/>
+                        </w:rPr>
+                      </m:ctrlPr>
+                    </m:dPr>
+                    <m:e>
+                      <m:sSub>
+                        <m:sSubPr>
+                          <m:ctrlPr>
+                            <w:rPr>
+                              <w:rFonts w:ascii="Cambria Math" w:hAnsi="Cambria Math" w:cs="Times New Roman"/>
+                              <w:i/>
+                              <w:sz w:val="24"/>
+                              <w:szCs w:val="24"/>
+                            </w:rPr>
+                          </m:ctrlPr>
+                        </m:sSubPr>
+                        <m:e>
+                          <m:r>
+                            <w:rPr>
+                              <w:rFonts w:ascii="Cambria Math" w:hAnsi="Cambria Math" w:cs="Times New Roman"/>
+                              <w:sz w:val="24"/>
+                              <w:szCs w:val="24"/>
+                            </w:rPr>
+                            <m:t>q</m:t>
+                          </m:r>
+                        </m:e>
+                        <m:sub>
+                          <m:r>
+                            <w:rPr>
+                              <w:rFonts w:ascii="Cambria Math" w:hAnsi="Cambria Math" w:cs="Times New Roman"/>
+                              <w:sz w:val="24"/>
+                              <w:szCs w:val="24"/>
+                            </w:rPr>
+                            <m:t>j</m:t>
+                          </m:r>
+                        </m:sub>
+                      </m:sSub>
+                    </m:e>
+                  </m:d>
+                </m:e>
+                <m:sup>
+                  <m:r>
+                    <w:rPr>
+                      <w:rFonts w:ascii="Cambria Math" w:hAnsi="Cambria Math" w:cs="Times New Roman"/>
+                      <w:sz w:val="24"/>
+                      <w:szCs w:val="24"/>
+                    </w:rPr>
+                    <m:t>2</m:t>
+                  </m:r>
+                </m:sup>
+              </m:sSup>
+            </m:e>
+          </m:d>
+          <m:r>
+            <w:rPr>
+              <w:rFonts w:ascii="Cambria Math" w:hAnsi="Cambria Math" w:cs="Times New Roman"/>
+              <w:sz w:val="24"/>
+              <w:szCs w:val="24"/>
+            </w:rPr>
+            <m:t>-</m:t>
+          </m:r>
+          <m:r>
+            <w:rPr>
+              <w:rFonts w:ascii="Cambria Math" w:hAnsi="Cambria Math" w:cs="Times New Roman"/>
+              <w:sz w:val="24"/>
+              <w:szCs w:val="24"/>
+            </w:rPr>
+            <m:t>2∙</m:t>
+          </m:r>
+          <m:sSub>
+            <m:sSubPr>
+              <m:ctrlPr>
+                <w:rPr>
+                  <w:rFonts w:ascii="Cambria Math" w:hAnsi="Cambria Math" w:cs="Times New Roman"/>
+                  <w:i/>
+                  <w:sz w:val="24"/>
+                  <w:szCs w:val="24"/>
+                </w:rPr>
+              </m:ctrlPr>
+            </m:sSubPr>
+            <m:e>
+              <m:r>
+                <w:rPr>
+                  <w:rFonts w:ascii="Cambria Math" w:hAnsi="Cambria Math" w:cs="Times New Roman"/>
+                  <w:sz w:val="24"/>
+                  <w:szCs w:val="24"/>
+                </w:rPr>
+                <m:t>p</m:t>
+              </m:r>
+            </m:e>
+            <m:sub>
+              <m:r>
+                <w:rPr>
+                  <w:rFonts w:ascii="Cambria Math" w:hAnsi="Cambria Math" w:cs="Times New Roman"/>
+                  <w:sz w:val="24"/>
+                  <w:szCs w:val="24"/>
+                </w:rPr>
+                <m:t>i</m:t>
+              </m:r>
+            </m:sub>
+          </m:sSub>
+          <m:r>
+            <w:rPr>
+              <w:rFonts w:ascii="Cambria Math" w:hAnsi="Cambria Math" w:cs="Times New Roman"/>
+              <w:sz w:val="24"/>
+              <w:szCs w:val="24"/>
+            </w:rPr>
+            <m:t>∙</m:t>
+          </m:r>
+          <m:sSup>
+            <m:sSupPr>
+              <m:ctrlPr>
+                <w:rPr>
+                  <w:rFonts w:ascii="Cambria Math" w:hAnsi="Cambria Math" w:cs="Times New Roman"/>
+                  <w:i/>
+                  <w:sz w:val="24"/>
+                  <w:szCs w:val="24"/>
+                </w:rPr>
+              </m:ctrlPr>
+            </m:sSupPr>
+            <m:e>
+              <m:r>
+                <w:rPr>
+                  <w:rFonts w:ascii="Cambria Math" w:hAnsi="Cambria Math" w:cs="Times New Roman"/>
+                  <w:sz w:val="24"/>
+                  <w:szCs w:val="24"/>
+                </w:rPr>
+                <m:t>q</m:t>
+              </m:r>
+            </m:e>
+            <m:sup>
+              <m:r>
+                <w:rPr>
+                  <w:rFonts w:ascii="Cambria Math" w:hAnsi="Cambria Math" w:cs="Times New Roman"/>
+                  <w:sz w:val="24"/>
+                  <w:szCs w:val="24"/>
+                </w:rPr>
+                <m:t>T</m:t>
+              </m:r>
+            </m:sup>
+          </m:sSup>
+        </m:oMath>
+      </m:oMathPara>
+    </w:p>
+    <w:p>
+      <w:pPr>
+        <w:spacing w:line="360" w:lineRule="auto"/>
+        <w:rPr>
+          <w:rFonts w:ascii="Times New Roman" w:hAnsi="Times New Roman" w:cs="Times New Roman"/>
+          <w:sz w:val="24"/>
+          <w:szCs w:val="24"/>
+        </w:rPr>
+      </w:pPr>
+      <w:r>
+        <w:rPr>
+          <w:rFonts w:ascii="Times New Roman" w:hAnsi="Times New Roman" w:cs="Times New Roman"/>
+          <w:sz w:val="24"/>
+          <w:szCs w:val="24"/>
+        </w:rPr>
+        <w:t>Naturally</w:t>
+      </w:r>
+      <w:r>
+        <w:rPr>
+          <w:rFonts w:ascii="Times New Roman" w:hAnsi="Times New Roman" w:cs="Times New Roman"/>
+          <w:sz w:val="24"/>
+          <w:szCs w:val="24"/>
+        </w:rPr>
+        <w:t xml:space="preserve">, we can extend the formula above </w:t>
+      </w:r>
+      <w:r>
+        <w:rPr>
+          <w:rFonts w:ascii="Times New Roman" w:hAnsi="Times New Roman" w:cs="Times New Roman"/>
+          <w:sz w:val="24"/>
+          <w:szCs w:val="24"/>
+        </w:rPr>
+        <w:t>to the whole distance matrix, which is</w:t>
+      </w:r>
+    </w:p>
+    <w:p>
+      <w:pPr>
+        <w:spacing w:line="360" w:lineRule="auto"/>
+        <w:rPr>
+          <w:rFonts w:ascii="Times New Roman" w:hAnsi="Times New Roman" w:cs="Times New Roman"/>
+          <w:sz w:val="24"/>
+          <w:szCs w:val="24"/>
+        </w:rPr>
+      </w:pPr>
+      <m:oMathPara>
+        <m:oMath>
+          <m:sSup>
+            <m:sSupPr>
+              <m:ctrlPr>
+                <w:rPr>
+                  <w:rFonts w:ascii="Cambria Math" w:hAnsi="Cambria Math" w:cs="Times New Roman"/>
+                  <w:i/>
+                  <w:sz w:val="24"/>
+                  <w:szCs w:val="24"/>
+                </w:rPr>
+              </m:ctrlPr>
+            </m:sSupPr>
+            <m:e>
+              <m:r>
+                <w:rPr>
+                  <w:rFonts w:ascii="Cambria Math" w:hAnsi="Cambria Math" w:cs="Times New Roman"/>
+                  <w:sz w:val="24"/>
+                  <w:szCs w:val="24"/>
+                </w:rPr>
+                <m:t>d</m:t>
+              </m:r>
+            </m:e>
+            <m:sup>
+              <m:r>
+                <w:rPr>
+                  <w:rFonts w:ascii="Cambria Math" w:hAnsi="Cambria Math" w:cs="Times New Roman"/>
+                  <w:sz w:val="24"/>
+                  <w:szCs w:val="24"/>
+                </w:rPr>
+                <m:t>2</m:t>
+              </m:r>
+            </m:sup>
+          </m:sSup>
+          <m:r>
+            <w:rPr>
+              <w:rFonts w:ascii="Cambria Math" w:hAnsi="Cambria Math" w:cs="Times New Roman"/>
+              <w:sz w:val="24"/>
+              <w:szCs w:val="24"/>
+            </w:rPr>
+            <m:t>=</m:t>
+          </m:r>
+          <m:d>
+            <m:dPr>
+              <m:ctrlPr>
+                <w:rPr>
+                  <w:rFonts w:ascii="Cambria Math" w:hAnsi="Cambria Math" w:cs="Times New Roman"/>
+                  <w:i/>
+                  <w:sz w:val="24"/>
+                  <w:szCs w:val="24"/>
+                </w:rPr>
+              </m:ctrlPr>
+            </m:dPr>
+            <m:e>
+              <m:m>
+                <m:mPr>
+                  <m:mcs>
+                    <m:mc>
+                      <m:mcPr>
+                        <m:count m:val="3"/>
+                        <m:mcJc m:val="center"/>
+                      </m:mcPr>
+                    </m:mc>
+                  </m:mcs>
+                  <m:ctrlPr>
+                    <w:rPr>
+                      <w:rFonts w:ascii="Cambria Math" w:hAnsi="Cambria Math" w:cs="Times New Roman"/>
+                      <w:i/>
+                      <w:sz w:val="24"/>
+                      <w:szCs w:val="24"/>
+                    </w:rPr>
+                  </m:ctrlPr>
+                </m:mPr>
+                <m:mr>
+                  <m:e>
+                    <m:sSup>
+                      <m:sSupPr>
+                        <m:ctrlPr>
+                          <w:rPr>
+                            <w:rFonts w:ascii="Cambria Math" w:hAnsi="Cambria Math" w:cs="Times New Roman"/>
+                            <w:i/>
+                            <w:sz w:val="24"/>
+                            <w:szCs w:val="24"/>
+                          </w:rPr>
+                        </m:ctrlPr>
+                      </m:sSupPr>
+                      <m:e>
+                        <m:d>
+                          <m:dPr>
+                            <m:begChr m:val="‖"/>
+                            <m:endChr m:val="‖"/>
+                            <m:ctrlPr>
+                              <w:rPr>
+                                <w:rFonts w:ascii="Cambria Math" w:hAnsi="Cambria Math" w:cs="Times New Roman"/>
+                                <w:i/>
+                                <w:sz w:val="24"/>
+                                <w:szCs w:val="24"/>
+                              </w:rPr>
+                            </m:ctrlPr>
+                          </m:dPr>
+                          <m:e>
+                            <m:sSub>
+                              <m:sSubPr>
+                                <m:ctrlPr>
+                                  <w:rPr>
+                                    <w:rFonts w:ascii="Cambria Math" w:hAnsi="Cambria Math" w:cs="Times New Roman"/>
+                                    <w:i/>
+                                    <w:sz w:val="24"/>
+                                    <w:szCs w:val="24"/>
+                                  </w:rPr>
+                                </m:ctrlPr>
+                              </m:sSubPr>
+                              <m:e>
+                                <m:r>
+                                  <w:rPr>
+                                    <w:rFonts w:ascii="Cambria Math" w:hAnsi="Cambria Math" w:cs="Times New Roman"/>
+                                    <w:sz w:val="24"/>
+                                    <w:szCs w:val="24"/>
+                                  </w:rPr>
+                                  <m:t>p</m:t>
+                                </m:r>
+                              </m:e>
+                              <m:sub>
+                                <m:r>
+                                  <w:rPr>
+                                    <w:rFonts w:ascii="Cambria Math" w:hAnsi="Cambria Math" w:cs="Times New Roman"/>
+                                    <w:sz w:val="24"/>
+                                    <w:szCs w:val="24"/>
+                                  </w:rPr>
+                                  <m:t>1</m:t>
+                                </m:r>
+                              </m:sub>
+                            </m:sSub>
+                          </m:e>
+                        </m:d>
+                      </m:e>
+                      <m:sup>
+                        <m:r>
+                          <w:rPr>
+                            <w:rFonts w:ascii="Cambria Math" w:hAnsi="Cambria Math" w:cs="Times New Roman"/>
+                            <w:sz w:val="24"/>
+                            <w:szCs w:val="24"/>
+                          </w:rPr>
+                          <m:t>2</m:t>
+                        </m:r>
+                      </m:sup>
+                    </m:sSup>
+                  </m:e>
+                  <m:e>
+                    <m:r>
+                      <w:rPr>
+                        <w:rFonts w:ascii="Cambria Math" w:hAnsi="Cambria Math" w:cs="Times New Roman"/>
+                        <w:sz w:val="24"/>
+                        <w:szCs w:val="24"/>
+                      </w:rPr>
+                      <m:t>⋯</m:t>
+                    </m:r>
+                  </m:e>
+                  <m:e>
+                    <m:sSup>
+                      <m:sSupPr>
+                        <m:ctrlPr>
+                          <w:rPr>
+                            <w:rFonts w:ascii="Cambria Math" w:hAnsi="Cambria Math" w:cs="Times New Roman"/>
+                            <w:i/>
+                            <w:sz w:val="24"/>
+                            <w:szCs w:val="24"/>
+                          </w:rPr>
+                        </m:ctrlPr>
+                      </m:sSupPr>
+                      <m:e>
+                        <m:d>
+                          <m:dPr>
+                            <m:begChr m:val="‖"/>
+                            <m:endChr m:val="‖"/>
+                            <m:ctrlPr>
+                              <w:rPr>
+                                <w:rFonts w:ascii="Cambria Math" w:hAnsi="Cambria Math" w:cs="Times New Roman"/>
+                                <w:i/>
+                                <w:sz w:val="24"/>
+                                <w:szCs w:val="24"/>
+                              </w:rPr>
+                            </m:ctrlPr>
+                          </m:dPr>
+                          <m:e>
+                            <m:sSub>
+                              <m:sSubPr>
+                                <m:ctrlPr>
+                                  <w:rPr>
+                                    <w:rFonts w:ascii="Cambria Math" w:hAnsi="Cambria Math" w:cs="Times New Roman"/>
+                                    <w:i/>
+                                    <w:sz w:val="24"/>
+                                    <w:szCs w:val="24"/>
+                                  </w:rPr>
+                                </m:ctrlPr>
+                              </m:sSubPr>
+                              <m:e>
+                                <m:r>
+                                  <w:rPr>
+                                    <w:rFonts w:ascii="Cambria Math" w:hAnsi="Cambria Math" w:cs="Times New Roman"/>
+                                    <w:sz w:val="24"/>
+                                    <w:szCs w:val="24"/>
+                                  </w:rPr>
+                                  <m:t>p</m:t>
+                                </m:r>
+                              </m:e>
+                              <m:sub>
+                                <m:r>
+                                  <w:rPr>
+                                    <w:rFonts w:ascii="Cambria Math" w:hAnsi="Cambria Math" w:cs="Times New Roman"/>
+                                    <w:sz w:val="24"/>
+                                    <w:szCs w:val="24"/>
+                                  </w:rPr>
+                                  <m:t>1</m:t>
+                                </m:r>
+                              </m:sub>
+                            </m:sSub>
+                          </m:e>
+                        </m:d>
+                      </m:e>
+                      <m:sup>
+                        <m:r>
+                          <w:rPr>
+                            <w:rFonts w:ascii="Cambria Math" w:hAnsi="Cambria Math" w:cs="Times New Roman"/>
+                            <w:sz w:val="24"/>
+                            <w:szCs w:val="24"/>
+                          </w:rPr>
+                          <m:t>2</m:t>
+                        </m:r>
+                      </m:sup>
+                    </m:sSup>
+                  </m:e>
+                </m:mr>
+                <m:mr>
+                  <m:e>
+                    <m:r>
+                      <w:rPr>
+                        <w:rFonts w:ascii="Cambria Math" w:hAnsi="Cambria Math" w:cs="Times New Roman"/>
+                        <w:sz w:val="24"/>
+                        <w:szCs w:val="24"/>
+                      </w:rPr>
+                      <m:t>⋮</m:t>
+                    </m:r>
+                  </m:e>
+                  <m:e>
+                    <m:r>
+                      <w:rPr>
+                        <w:rFonts w:ascii="Cambria Math" w:hAnsi="Cambria Math" w:cs="Times New Roman"/>
+                        <w:sz w:val="24"/>
+                        <w:szCs w:val="24"/>
+                      </w:rPr>
+                      <m:t>⋱</m:t>
+                    </m:r>
+                  </m:e>
+                  <m:e>
+                    <m:r>
+                      <w:rPr>
+                        <w:rFonts w:ascii="Cambria Math" w:hAnsi="Cambria Math" w:cs="Times New Roman"/>
+                        <w:sz w:val="24"/>
+                        <w:szCs w:val="24"/>
+                      </w:rPr>
+                      <m:t>⋮</m:t>
+                    </m:r>
+                  </m:e>
+                </m:mr>
+                <m:mr>
+                  <m:e>
+                    <m:sSup>
+                      <m:sSupPr>
+                        <m:ctrlPr>
+                          <w:rPr>
+                            <w:rFonts w:ascii="Cambria Math" w:hAnsi="Cambria Math" w:cs="Times New Roman"/>
+                            <w:i/>
+                            <w:sz w:val="24"/>
+                            <w:szCs w:val="24"/>
+                          </w:rPr>
+                        </m:ctrlPr>
+                      </m:sSupPr>
+                      <m:e>
+                        <m:d>
+                          <m:dPr>
+                            <m:begChr m:val="‖"/>
+                            <m:endChr m:val="‖"/>
+                            <m:ctrlPr>
+                              <w:rPr>
+                                <w:rFonts w:ascii="Cambria Math" w:hAnsi="Cambria Math" w:cs="Times New Roman"/>
+                                <w:i/>
+                                <w:sz w:val="24"/>
+                                <w:szCs w:val="24"/>
+                              </w:rPr>
+                            </m:ctrlPr>
+                          </m:dPr>
+                          <m:e>
+                            <m:sSub>
+                              <m:sSubPr>
+                                <m:ctrlPr>
+                                  <w:rPr>
+                                    <w:rFonts w:ascii="Cambria Math" w:hAnsi="Cambria Math" w:cs="Times New Roman"/>
+                                    <w:i/>
+                                    <w:sz w:val="24"/>
+                                    <w:szCs w:val="24"/>
+                                  </w:rPr>
+                                </m:ctrlPr>
+                              </m:sSubPr>
+                              <m:e>
+                                <m:r>
+                                  <w:rPr>
+                                    <w:rFonts w:ascii="Cambria Math" w:hAnsi="Cambria Math" w:cs="Times New Roman"/>
+                                    <w:sz w:val="24"/>
+                                    <w:szCs w:val="24"/>
+                                  </w:rPr>
+                                  <m:t>p</m:t>
+                                </m:r>
+                              </m:e>
+                              <m:sub>
+                                <m:r>
+                                  <w:rPr>
+                                    <w:rFonts w:ascii="Cambria Math" w:hAnsi="Cambria Math" w:cs="Times New Roman"/>
+                                    <w:sz w:val="24"/>
+                                    <w:szCs w:val="24"/>
+                                  </w:rPr>
+                                  <m:t>m</m:t>
+                                </m:r>
+                              </m:sub>
+                            </m:sSub>
+                          </m:e>
+                        </m:d>
+                      </m:e>
+                      <m:sup>
+                        <m:r>
+                          <w:rPr>
+                            <w:rFonts w:ascii="Cambria Math" w:hAnsi="Cambria Math" w:cs="Times New Roman"/>
+                            <w:sz w:val="24"/>
+                            <w:szCs w:val="24"/>
+                          </w:rPr>
+                          <m:t>2</m:t>
+                        </m:r>
+                      </m:sup>
+                    </m:sSup>
+                  </m:e>
+                  <m:e>
+                    <m:r>
+                      <w:rPr>
+                        <w:rFonts w:ascii="Cambria Math" w:hAnsi="Cambria Math" w:cs="Times New Roman"/>
+                        <w:sz w:val="24"/>
+                        <w:szCs w:val="24"/>
+                      </w:rPr>
+                      <m:t>⋯</m:t>
+                    </m:r>
+                  </m:e>
+                  <m:e>
+                    <m:sSup>
+                      <m:sSupPr>
+                        <m:ctrlPr>
+                          <w:rPr>
+                            <w:rFonts w:ascii="Cambria Math" w:hAnsi="Cambria Math" w:cs="Times New Roman"/>
+                            <w:i/>
+                            <w:sz w:val="24"/>
+                            <w:szCs w:val="24"/>
+                          </w:rPr>
+                        </m:ctrlPr>
+                      </m:sSupPr>
+                      <m:e>
+                        <m:d>
+                          <m:dPr>
+                            <m:begChr m:val="‖"/>
+                            <m:endChr m:val="‖"/>
+                            <m:ctrlPr>
+                              <w:rPr>
+                                <w:rFonts w:ascii="Cambria Math" w:hAnsi="Cambria Math" w:cs="Times New Roman"/>
+                                <w:i/>
+                                <w:sz w:val="24"/>
+                                <w:szCs w:val="24"/>
+                              </w:rPr>
+                            </m:ctrlPr>
+                          </m:dPr>
+                          <m:e>
+                            <m:sSub>
+                              <m:sSubPr>
+                                <m:ctrlPr>
+                                  <w:rPr>
+                                    <w:rFonts w:ascii="Cambria Math" w:hAnsi="Cambria Math" w:cs="Times New Roman"/>
+                                    <w:i/>
+                                    <w:sz w:val="24"/>
+                                    <w:szCs w:val="24"/>
+                                  </w:rPr>
+                                </m:ctrlPr>
+                              </m:sSubPr>
+                              <m:e>
+                                <m:r>
+                                  <w:rPr>
+                                    <w:rFonts w:ascii="Cambria Math" w:hAnsi="Cambria Math" w:cs="Times New Roman"/>
+                                    <w:sz w:val="24"/>
+                                    <w:szCs w:val="24"/>
+                                  </w:rPr>
+                                  <m:t>p</m:t>
+                                </m:r>
+                              </m:e>
+                              <m:sub>
+                                <m:r>
+                                  <w:rPr>
+                                    <w:rFonts w:ascii="Cambria Math" w:hAnsi="Cambria Math" w:cs="Times New Roman"/>
+                                    <w:sz w:val="24"/>
+                                    <w:szCs w:val="24"/>
+                                  </w:rPr>
+                                  <m:t>m</m:t>
+                                </m:r>
+                              </m:sub>
+                            </m:sSub>
+                          </m:e>
+                        </m:d>
+                      </m:e>
+                      <m:sup>
+                        <m:r>
+                          <w:rPr>
+                            <w:rFonts w:ascii="Cambria Math" w:hAnsi="Cambria Math" w:cs="Times New Roman"/>
+                            <w:sz w:val="24"/>
+                            <w:szCs w:val="24"/>
+                          </w:rPr>
+                          <m:t>2</m:t>
+                        </m:r>
+                      </m:sup>
+                    </m:sSup>
+                  </m:e>
+                </m:mr>
+              </m:m>
+            </m:e>
+          </m:d>
+          <m:r>
+            <w:rPr>
+              <w:rFonts w:ascii="Cambria Math" w:hAnsi="Cambria Math" w:cs="Times New Roman"/>
+              <w:sz w:val="24"/>
+              <w:szCs w:val="24"/>
+            </w:rPr>
+            <m:t>+</m:t>
+          </m:r>
+          <m:d>
+            <m:dPr>
+              <m:ctrlPr>
+                <w:rPr>
+                  <w:rFonts w:ascii="Cambria Math" w:hAnsi="Cambria Math" w:cs="Times New Roman"/>
+                  <w:i/>
+                  <w:sz w:val="24"/>
+                  <w:szCs w:val="24"/>
+                </w:rPr>
+              </m:ctrlPr>
+            </m:dPr>
+            <m:e>
+              <m:m>
+                <m:mPr>
+                  <m:mcs>
+                    <m:mc>
+                      <m:mcPr>
+                        <m:count m:val="3"/>
+                        <m:mcJc m:val="center"/>
+                      </m:mcPr>
+                    </m:mc>
+                  </m:mcs>
+                  <m:ctrlPr>
+                    <w:rPr>
+                      <w:rFonts w:ascii="Cambria Math" w:hAnsi="Cambria Math" w:cs="Times New Roman"/>
+                      <w:i/>
+                      <w:sz w:val="24"/>
+                      <w:szCs w:val="24"/>
+                    </w:rPr>
+                  </m:ctrlPr>
+                </m:mPr>
+                <m:mr>
+                  <m:e>
+                    <m:sSup>
+                      <m:sSupPr>
+                        <m:ctrlPr>
+                          <w:rPr>
+                            <w:rFonts w:ascii="Cambria Math" w:hAnsi="Cambria Math" w:cs="Times New Roman"/>
+                            <w:i/>
+                            <w:sz w:val="24"/>
+                            <w:szCs w:val="24"/>
+                          </w:rPr>
+                        </m:ctrlPr>
+                      </m:sSupPr>
+                      <m:e>
+                        <m:d>
+                          <m:dPr>
+                            <m:begChr m:val="‖"/>
+                            <m:endChr m:val="‖"/>
+                            <m:ctrlPr>
+                              <w:rPr>
+                                <w:rFonts w:ascii="Cambria Math" w:hAnsi="Cambria Math" w:cs="Times New Roman"/>
+                                <w:i/>
+                                <w:sz w:val="24"/>
+                                <w:szCs w:val="24"/>
+                              </w:rPr>
+                            </m:ctrlPr>
+                          </m:dPr>
+                          <m:e>
+                            <m:sSub>
+                              <m:sSubPr>
+                                <m:ctrlPr>
+                                  <w:rPr>
+                                    <w:rFonts w:ascii="Cambria Math" w:hAnsi="Cambria Math" w:cs="Times New Roman"/>
+                                    <w:i/>
+                                    <w:sz w:val="24"/>
+                                    <w:szCs w:val="24"/>
+                                  </w:rPr>
+                                </m:ctrlPr>
+                              </m:sSubPr>
+                              <m:e>
+                                <m:r>
+                                  <w:rPr>
+                                    <w:rFonts w:ascii="Cambria Math" w:hAnsi="Cambria Math" w:cs="Times New Roman"/>
+                                    <w:sz w:val="24"/>
+                                    <w:szCs w:val="24"/>
+                                  </w:rPr>
+                                  <m:t>q</m:t>
+                                </m:r>
+                              </m:e>
+                              <m:sub>
+                                <m:r>
+                                  <w:rPr>
+                                    <w:rFonts w:ascii="Cambria Math" w:hAnsi="Cambria Math" w:cs="Times New Roman"/>
+                                    <w:sz w:val="24"/>
+                                    <w:szCs w:val="24"/>
+                                  </w:rPr>
+                                  <m:t>1</m:t>
+                                </m:r>
+                              </m:sub>
+                            </m:sSub>
+                          </m:e>
+                        </m:d>
+                      </m:e>
+                      <m:sup>
+                        <m:r>
+                          <w:rPr>
+                            <w:rFonts w:ascii="Cambria Math" w:hAnsi="Cambria Math" w:cs="Times New Roman"/>
+                            <w:sz w:val="24"/>
+                            <w:szCs w:val="24"/>
+                          </w:rPr>
+                          <m:t>2</m:t>
+                        </m:r>
+                      </m:sup>
+                    </m:sSup>
+                  </m:e>
+                  <m:e>
+                    <m:r>
+                      <w:rPr>
+                        <w:rFonts w:ascii="Cambria Math" w:hAnsi="Cambria Math" w:cs="Times New Roman"/>
+                        <w:sz w:val="24"/>
+                        <w:szCs w:val="24"/>
+                      </w:rPr>
+                      <m:t>⋯</m:t>
+                    </m:r>
+                  </m:e>
+                  <m:e>
+                    <m:sSup>
+                      <m:sSupPr>
+                        <m:ctrlPr>
+                          <w:rPr>
+                            <w:rFonts w:ascii="Cambria Math" w:hAnsi="Cambria Math" w:cs="Times New Roman"/>
+                            <w:i/>
+                            <w:sz w:val="24"/>
+                            <w:szCs w:val="24"/>
+                          </w:rPr>
+                        </m:ctrlPr>
+                      </m:sSupPr>
+                      <m:e>
+                        <m:d>
+                          <m:dPr>
+                            <m:begChr m:val="‖"/>
+                            <m:endChr m:val="‖"/>
+                            <m:ctrlPr>
+                              <w:rPr>
+                                <w:rFonts w:ascii="Cambria Math" w:hAnsi="Cambria Math" w:cs="Times New Roman"/>
+                                <w:i/>
+                                <w:sz w:val="24"/>
+                                <w:szCs w:val="24"/>
+                              </w:rPr>
+                            </m:ctrlPr>
+                          </m:dPr>
+                          <m:e>
+                            <m:sSub>
+                              <m:sSubPr>
+                                <m:ctrlPr>
+                                  <w:rPr>
+                                    <w:rFonts w:ascii="Cambria Math" w:hAnsi="Cambria Math" w:cs="Times New Roman"/>
+                                    <w:i/>
+                                    <w:sz w:val="24"/>
+                                    <w:szCs w:val="24"/>
+                                  </w:rPr>
+                                </m:ctrlPr>
+                              </m:sSubPr>
+                              <m:e>
+                                <m:r>
+                                  <w:rPr>
+                                    <w:rFonts w:ascii="Cambria Math" w:hAnsi="Cambria Math" w:cs="Times New Roman"/>
+                                    <w:sz w:val="24"/>
+                                    <w:szCs w:val="24"/>
+                                  </w:rPr>
+                                  <m:t>q</m:t>
+                                </m:r>
+                              </m:e>
+                              <m:sub>
+                                <m:r>
+                                  <w:rPr>
+                                    <w:rFonts w:ascii="Cambria Math" w:hAnsi="Cambria Math" w:cs="Times New Roman"/>
+                                    <w:sz w:val="24"/>
+                                    <w:szCs w:val="24"/>
+                                  </w:rPr>
+                                  <m:t>n</m:t>
+                                </m:r>
+                              </m:sub>
+                            </m:sSub>
+                          </m:e>
+                        </m:d>
+                      </m:e>
+                      <m:sup>
+                        <m:r>
+                          <w:rPr>
+                            <w:rFonts w:ascii="Cambria Math" w:hAnsi="Cambria Math" w:cs="Times New Roman"/>
+                            <w:sz w:val="24"/>
+                            <w:szCs w:val="24"/>
+                          </w:rPr>
+                          <m:t>2</m:t>
+                        </m:r>
+                      </m:sup>
+                    </m:sSup>
+                  </m:e>
+                </m:mr>
+                <m:mr>
+                  <m:e>
+                    <m:r>
+                      <w:rPr>
+                        <w:rFonts w:ascii="Cambria Math" w:hAnsi="Cambria Math" w:cs="Times New Roman"/>
+                        <w:sz w:val="24"/>
+                        <w:szCs w:val="24"/>
+                      </w:rPr>
+                      <m:t>⋮</m:t>
+                    </m:r>
+                  </m:e>
+                  <m:e>
+                    <m:r>
+                      <w:rPr>
+                        <w:rFonts w:ascii="Cambria Math" w:hAnsi="Cambria Math" w:cs="Times New Roman"/>
+                        <w:sz w:val="24"/>
+                        <w:szCs w:val="24"/>
+                      </w:rPr>
+                      <m:t>⋱</m:t>
+                    </m:r>
+                  </m:e>
+                  <m:e>
+                    <m:r>
+                      <w:rPr>
+                        <w:rFonts w:ascii="Cambria Math" w:hAnsi="Cambria Math" w:cs="Times New Roman"/>
+                        <w:sz w:val="24"/>
+                        <w:szCs w:val="24"/>
+                      </w:rPr>
+                      <m:t>⋮</m:t>
+                    </m:r>
+                  </m:e>
+                </m:mr>
+                <m:mr>
+                  <m:e>
+                    <m:sSup>
+                      <m:sSupPr>
+                        <m:ctrlPr>
+                          <w:rPr>
+                            <w:rFonts w:ascii="Cambria Math" w:hAnsi="Cambria Math" w:cs="Times New Roman"/>
+                            <w:i/>
+                            <w:sz w:val="24"/>
+                            <w:szCs w:val="24"/>
+                          </w:rPr>
+                        </m:ctrlPr>
+                      </m:sSupPr>
+                      <m:e>
+                        <m:d>
+                          <m:dPr>
+                            <m:begChr m:val="‖"/>
+                            <m:endChr m:val="‖"/>
+                            <m:ctrlPr>
+                              <w:rPr>
+                                <w:rFonts w:ascii="Cambria Math" w:hAnsi="Cambria Math" w:cs="Times New Roman"/>
+                                <w:i/>
+                                <w:sz w:val="24"/>
+                                <w:szCs w:val="24"/>
+                              </w:rPr>
+                            </m:ctrlPr>
+                          </m:dPr>
+                          <m:e>
+                            <m:sSub>
+                              <m:sSubPr>
+                                <m:ctrlPr>
+                                  <w:rPr>
+                                    <w:rFonts w:ascii="Cambria Math" w:hAnsi="Cambria Math" w:cs="Times New Roman"/>
+                                    <w:i/>
+                                    <w:sz w:val="24"/>
+                                    <w:szCs w:val="24"/>
+                                  </w:rPr>
+                                </m:ctrlPr>
+                              </m:sSubPr>
+                              <m:e>
+                                <m:r>
+                                  <w:rPr>
+                                    <w:rFonts w:ascii="Cambria Math" w:hAnsi="Cambria Math" w:cs="Times New Roman"/>
+                                    <w:sz w:val="24"/>
+                                    <w:szCs w:val="24"/>
+                                  </w:rPr>
+                                  <m:t>q</m:t>
+                                </m:r>
+                              </m:e>
+                              <m:sub>
+                                <m:r>
+                                  <w:rPr>
+                                    <w:rFonts w:ascii="Cambria Math" w:hAnsi="Cambria Math" w:cs="Times New Roman"/>
+                                    <w:sz w:val="24"/>
+                                    <w:szCs w:val="24"/>
+                                  </w:rPr>
+                                  <m:t>1</m:t>
+                                </m:r>
+                              </m:sub>
+                            </m:sSub>
+                          </m:e>
+                        </m:d>
+                      </m:e>
+                      <m:sup>
+                        <m:r>
+                          <w:rPr>
+                            <w:rFonts w:ascii="Cambria Math" w:hAnsi="Cambria Math" w:cs="Times New Roman"/>
+                            <w:sz w:val="24"/>
+                            <w:szCs w:val="24"/>
+                          </w:rPr>
+                          <m:t>2</m:t>
+                        </m:r>
+                      </m:sup>
+                    </m:sSup>
+                  </m:e>
+                  <m:e>
+                    <m:r>
+                      <w:rPr>
+                        <w:rFonts w:ascii="Cambria Math" w:hAnsi="Cambria Math" w:cs="Times New Roman"/>
+                        <w:sz w:val="24"/>
+                        <w:szCs w:val="24"/>
+                      </w:rPr>
+                      <m:t>⋯</m:t>
+                    </m:r>
+                  </m:e>
+                  <m:e>
+                    <m:sSup>
+                      <m:sSupPr>
+                        <m:ctrlPr>
+                          <w:rPr>
+                            <w:rFonts w:ascii="Cambria Math" w:hAnsi="Cambria Math" w:cs="Times New Roman"/>
+                            <w:i/>
+                            <w:sz w:val="24"/>
+                            <w:szCs w:val="24"/>
+                          </w:rPr>
+                        </m:ctrlPr>
+                      </m:sSupPr>
+                      <m:e>
+                        <m:d>
+                          <m:dPr>
+                            <m:begChr m:val="‖"/>
+                            <m:endChr m:val="‖"/>
+                            <m:ctrlPr>
+                              <w:rPr>
+                                <w:rFonts w:ascii="Cambria Math" w:hAnsi="Cambria Math" w:cs="Times New Roman"/>
+                                <w:i/>
+                                <w:sz w:val="24"/>
+                                <w:szCs w:val="24"/>
+                              </w:rPr>
+                            </m:ctrlPr>
+                          </m:dPr>
+                          <m:e>
+                            <m:sSub>
+                              <m:sSubPr>
+                                <m:ctrlPr>
+                                  <w:rPr>
+                                    <w:rFonts w:ascii="Cambria Math" w:hAnsi="Cambria Math" w:cs="Times New Roman"/>
+                                    <w:i/>
+                                    <w:sz w:val="24"/>
+                                    <w:szCs w:val="24"/>
+                                  </w:rPr>
+                                </m:ctrlPr>
+                              </m:sSubPr>
+                              <m:e>
+                                <m:r>
+                                  <w:rPr>
+                                    <w:rFonts w:ascii="Cambria Math" w:hAnsi="Cambria Math" w:cs="Times New Roman"/>
+                                    <w:sz w:val="24"/>
+                                    <w:szCs w:val="24"/>
+                                  </w:rPr>
+                                  <m:t>q</m:t>
+                                </m:r>
+                              </m:e>
+                              <m:sub>
+                                <m:r>
+                                  <w:rPr>
+                                    <w:rFonts w:ascii="Cambria Math" w:hAnsi="Cambria Math" w:cs="Times New Roman"/>
+                                    <w:sz w:val="24"/>
+                                    <w:szCs w:val="24"/>
+                                  </w:rPr>
+                                  <m:t>n</m:t>
+                                </m:r>
+                              </m:sub>
+                            </m:sSub>
+                          </m:e>
+                        </m:d>
+                      </m:e>
+                      <m:sup>
+                        <m:r>
+                          <w:rPr>
+                            <w:rFonts w:ascii="Cambria Math" w:hAnsi="Cambria Math" w:cs="Times New Roman"/>
+                            <w:sz w:val="24"/>
+                            <w:szCs w:val="24"/>
+                          </w:rPr>
+                          <m:t>2</m:t>
+                        </m:r>
+                      </m:sup>
+                    </m:sSup>
+                  </m:e>
+                </m:mr>
+              </m:m>
+            </m:e>
+          </m:d>
+          <m:r>
+            <w:rPr>
+              <w:rFonts w:ascii="Cambria Math" w:hAnsi="Cambria Math" w:cs="Times New Roman"/>
+              <w:sz w:val="24"/>
+              <w:szCs w:val="24"/>
+            </w:rPr>
+            <m:t>-</m:t>
+          </m:r>
+          <m:r>
+            <w:rPr>
+              <w:rFonts w:ascii="Cambria Math" w:hAnsi="Cambria Math" w:cs="Times New Roman"/>
+              <w:sz w:val="24"/>
+              <w:szCs w:val="24"/>
+            </w:rPr>
+            <m:t>2∙</m:t>
+          </m:r>
+          <m:r>
+            <w:rPr>
+              <w:rFonts w:ascii="Cambria Math" w:hAnsi="Cambria Math" w:cs="Times New Roman"/>
+              <w:sz w:val="24"/>
+              <w:szCs w:val="24"/>
+            </w:rPr>
+            <m:t>p</m:t>
+          </m:r>
+          <m:r>
+            <w:rPr>
+              <w:rFonts w:ascii="Cambria Math" w:hAnsi="Cambria Math" w:cs="Times New Roman"/>
+              <w:sz w:val="24"/>
+              <w:szCs w:val="24"/>
+            </w:rPr>
+            <m:t>∙</m:t>
+          </m:r>
+          <m:sSup>
+            <m:sSupPr>
+              <m:ctrlPr>
+                <w:rPr>
+                  <w:rFonts w:ascii="Cambria Math" w:hAnsi="Cambria Math" w:cs="Times New Roman"/>
+                  <w:i/>
+                  <w:sz w:val="24"/>
+                  <w:szCs w:val="24"/>
+                </w:rPr>
+              </m:ctrlPr>
+            </m:sSupPr>
+            <m:e>
+              <m:r>
+                <w:rPr>
+                  <w:rFonts w:ascii="Cambria Math" w:hAnsi="Cambria Math" w:cs="Times New Roman"/>
+                  <w:sz w:val="24"/>
+                  <w:szCs w:val="24"/>
+                </w:rPr>
+                <m:t>q</m:t>
+              </m:r>
+            </m:e>
+            <m:sup>
+              <m:r>
+                <w:rPr>
+                  <w:rFonts w:ascii="Cambria Math" w:hAnsi="Cambria Math" w:cs="Times New Roman"/>
+                  <w:sz w:val="24"/>
+                  <w:szCs w:val="24"/>
+                </w:rPr>
+                <m:t>T</m:t>
+              </m:r>
+            </m:sup>
+          </m:sSup>
+        </m:oMath>
+      </m:oMathPara>
+    </w:p>
+    <w:p>
+      <w:pPr>
+        <w:spacing w:line="360" w:lineRule="auto"/>
+        <w:rPr>
+          <w:rFonts w:ascii="Times New Roman" w:hAnsi="Times New Roman" w:cs="Times New Roman"/>
+          <w:sz w:val="24"/>
+          <w:szCs w:val="24"/>
+        </w:rPr>
+      </w:pPr>
+      <w:r>
+        <w:rPr>
+          <w:rFonts w:ascii="Times New Roman" w:hAnsi="Times New Roman" w:cs="Times New Roman" w:hint="eastAsia"/>
+          <w:sz w:val="24"/>
+          <w:szCs w:val="24"/>
+        </w:rPr>
+        <w:t>T</w:t>
+      </w:r>
+      <w:r>
+        <w:rPr>
+          <w:rFonts w:ascii="Times New Roman" w:hAnsi="Times New Roman" w:cs="Times New Roman"/>
+          <w:sz w:val="24"/>
+          <w:szCs w:val="24"/>
+        </w:rPr>
+        <w:t>hus</w:t>
+      </w:r>
+      <w:r>
+        <w:rPr>
+          <w:rFonts w:ascii="Times New Roman" w:hAnsi="Times New Roman" w:cs="Times New Roman"/>
+          <w:sz w:val="24"/>
+          <w:szCs w:val="24"/>
+        </w:rPr>
+        <w:t>,</w:t>
+      </w:r>
+      <w:r>
+        <w:rPr>
+          <w:rFonts w:ascii="Times New Roman" w:hAnsi="Times New Roman" w:cs="Times New Roman"/>
+          <w:sz w:val="24"/>
+          <w:szCs w:val="24"/>
+        </w:rPr>
+        <w:t xml:space="preserve"> we complete the vectorization method of computing the squared distance matrix.</w:t>
+      </w:r>
     </w:p>
     <w:p>
       <w:pPr>
@@ -1818,23 +5300,23 @@
         <w:ind w:firstLineChars="0"/>
         <w:rPr>
           <w:rFonts w:ascii="Times New Roman" w:hAnsi="Times New Roman" w:cs="Times New Roman"/>
-          <w:sz w:val="28"/>
-          <w:szCs w:val="28"/>
+          <w:sz w:val="32"/>
+          <w:szCs w:val="32"/>
         </w:rPr>
       </w:pPr>
       <w:r>
         <w:rPr>
           <w:rFonts w:ascii="Times New Roman" w:hAnsi="Times New Roman" w:cs="Times New Roman" w:hint="eastAsia"/>
-          <w:sz w:val="28"/>
-          <w:szCs w:val="28"/>
+          <w:sz w:val="32"/>
+          <w:szCs w:val="32"/>
         </w:rPr>
         <w:t>Q</w:t>
       </w:r>
       <w:r>
         <w:rPr>
           <w:rFonts w:ascii="Times New Roman" w:hAnsi="Times New Roman" w:cs="Times New Roman"/>
-          <w:sz w:val="28"/>
-          <w:szCs w:val="28"/>
+          <w:sz w:val="32"/>
+          <w:szCs w:val="32"/>
         </w:rPr>
         <w:t>uestion 7</w:t>
       </w:r>
@@ -1886,18 +5368,16 @@
           <w:sz w:val="24"/>
           <w:szCs w:val="24"/>
         </w:rPr>
-        <w:t xml:space="preserve"> </w:t>
-      </w:r>
-      <w:proofErr w:type="gramStart"/>
-      <w:r>
-        <w:rPr>
-          <w:rFonts w:ascii="Times New Roman" w:hAnsi="Times New Roman" w:cs="Times New Roman"/>
-          <w:sz w:val="24"/>
-          <w:szCs w:val="24"/>
-        </w:rPr>
-        <w:t>Thus</w:t>
-      </w:r>
-      <w:proofErr w:type="gramEnd"/>
+        <w:t xml:space="preserve"> Thus</w:t>
+      </w:r>
+      <w:r>
+        <w:rPr>
+          <w:rFonts w:ascii="Times New Roman" w:hAnsi="Times New Roman" w:cs="Times New Roman"/>
+          <w:sz w:val="24"/>
+          <w:szCs w:val="24"/>
+        </w:rPr>
+        <w:t>,</w:t>
+      </w:r>
       <w:r>
         <w:rPr>
           <w:rFonts w:ascii="Times New Roman" w:hAnsi="Times New Roman" w:cs="Times New Roman"/>

</xml_diff>